<commit_message>
Se agregaron los DTE de las clases asignacionPaciente y Diagnostico.
</commit_message>
<xml_diff>
--- a/repository/S.A.P.O/Producto/Iteraciones/Iteracion_02/04_Documento_Diseño/Modelo de Diseño.docx
+++ b/repository/S.A.P.O/Producto/Iteraciones/Iteracion_02/04_Documento_Diseño/Modelo de Diseño.docx
@@ -117,7 +117,7 @@
                 <v:imagedata r:id="rId9" o:title=""/>
                 <w10:wrap type="tight"/>
               </v:shape>
-              <o:OLEObject Type="Embed" ProgID="PBrush" ShapeID="_x0000_s1033" DrawAspect="Content" ObjectID="_1437840635" r:id="rId10"/>
+              <o:OLEObject Type="Embed" ProgID="PBrush" ShapeID="_x0000_s1033" DrawAspect="Content" ObjectID="_1439672203" r:id="rId10"/>
             </w:pict>
           </w:r>
           <w:r>
@@ -1033,6 +1033,98 @@
               </w:p>
             </w:tc>
           </w:tr>
+          <w:tr>
+            <w:trPr>
+              <w:trHeight w:val="311"/>
+            </w:trPr>
+            <w:tc>
+              <w:tcPr>
+                <w:tcW w:w="886" w:type="pct"/>
+                <w:shd w:val="clear" w:color="auto" w:fill="FFFFFF"/>
+              </w:tcPr>
+              <w:p>
+                <w:pPr>
+                  <w:jc w:val="center"/>
+                  <w:rPr>
+                    <w:rFonts w:ascii="Arial" w:hAnsi="Arial" w:cs="Arial"/>
+                    <w:sz w:val="20"/>
+                  </w:rPr>
+                </w:pPr>
+                <w:r>
+                  <w:rPr>
+                    <w:rFonts w:ascii="Arial" w:hAnsi="Arial" w:cs="Arial"/>
+                    <w:sz w:val="20"/>
+                  </w:rPr>
+                  <w:t>1.2</w:t>
+                </w:r>
+              </w:p>
+            </w:tc>
+            <w:tc>
+              <w:tcPr>
+                <w:tcW w:w="1729" w:type="pct"/>
+                <w:shd w:val="clear" w:color="auto" w:fill="FFFFFF"/>
+              </w:tcPr>
+              <w:p>
+                <w:pPr>
+                  <w:rPr>
+                    <w:rFonts w:ascii="Arial" w:hAnsi="Arial" w:cs="Arial"/>
+                    <w:sz w:val="20"/>
+                  </w:rPr>
+                </w:pPr>
+                <w:r>
+                  <w:rPr>
+                    <w:rFonts w:ascii="Arial" w:hAnsi="Arial" w:cs="Arial"/>
+                    <w:sz w:val="20"/>
+                  </w:rPr>
+                  <w:t>Se agregó el DTE modificado de la clase AsignacionPaciente y el DTE de la clase Diagnostico. Se agrego trazabilidad con los casos de uso.</w:t>
+                </w:r>
+              </w:p>
+            </w:tc>
+            <w:tc>
+              <w:tcPr>
+                <w:tcW w:w="987" w:type="pct"/>
+                <w:shd w:val="clear" w:color="auto" w:fill="FFFFFF"/>
+              </w:tcPr>
+              <w:p>
+                <w:pPr>
+                  <w:jc w:val="center"/>
+                  <w:rPr>
+                    <w:rFonts w:ascii="Arial" w:hAnsi="Arial" w:cs="Arial"/>
+                    <w:sz w:val="20"/>
+                  </w:rPr>
+                </w:pPr>
+                <w:r>
+                  <w:rPr>
+                    <w:rFonts w:ascii="Arial" w:hAnsi="Arial" w:cs="Arial"/>
+                    <w:sz w:val="20"/>
+                  </w:rPr>
+                  <w:t>03/09/2013</w:t>
+                </w:r>
+              </w:p>
+            </w:tc>
+            <w:tc>
+              <w:tcPr>
+                <w:tcW w:w="1398" w:type="pct"/>
+                <w:shd w:val="clear" w:color="auto" w:fill="FFFFFF"/>
+              </w:tcPr>
+              <w:p>
+                <w:pPr>
+                  <w:jc w:val="center"/>
+                  <w:rPr>
+                    <w:rFonts w:ascii="Arial" w:hAnsi="Arial" w:cs="Arial"/>
+                    <w:sz w:val="20"/>
+                  </w:rPr>
+                </w:pPr>
+                <w:r>
+                  <w:rPr>
+                    <w:rFonts w:ascii="Arial" w:hAnsi="Arial" w:cs="Arial"/>
+                    <w:sz w:val="20"/>
+                  </w:rPr>
+                  <w:t>Biancato - Spesot</w:t>
+                </w:r>
+              </w:p>
+            </w:tc>
+          </w:tr>
         </w:tbl>
         <w:p>
           <w:pPr>
@@ -1112,7 +1204,7 @@
             </w:p>
             <w:p>
               <w:pPr>
-                <w:pStyle w:val="TDC2"/>
+                <w:pStyle w:val="TDC1"/>
                 <w:tabs>
                   <w:tab w:val="right" w:leader="dot" w:pos="8828"/>
                 </w:tabs>
@@ -1129,7 +1221,7 @@
               <w:r>
                 <w:fldChar w:fldCharType="separate"/>
               </w:r>
-              <w:hyperlink w:anchor="_Toc363922636" w:history="1">
+              <w:hyperlink w:anchor="_Toc365930305" w:history="1">
                 <w:r>
                   <w:rPr>
                     <w:rStyle w:val="Hipervnculo"/>
@@ -1156,7 +1248,75 @@
                     <w:noProof/>
                     <w:webHidden/>
                   </w:rPr>
-                  <w:instrText xml:space="preserve"> PAGEREF _Toc363922636 \h </w:instrText>
+                  <w:instrText xml:space="preserve"> PAGEREF _Toc365930305 \h </w:instrText>
+                </w:r>
+                <w:r>
+                  <w:rPr>
+                    <w:noProof/>
+                    <w:webHidden/>
+                  </w:rPr>
+                </w:r>
+                <w:r>
+                  <w:rPr>
+                    <w:noProof/>
+                    <w:webHidden/>
+                  </w:rPr>
+                  <w:fldChar w:fldCharType="separate"/>
+                </w:r>
+                <w:r>
+                  <w:rPr>
+                    <w:noProof/>
+                    <w:webHidden/>
+                  </w:rPr>
+                  <w:t>4</w:t>
+                </w:r>
+                <w:r>
+                  <w:rPr>
+                    <w:noProof/>
+                    <w:webHidden/>
+                  </w:rPr>
+                  <w:fldChar w:fldCharType="end"/>
+                </w:r>
+              </w:hyperlink>
+            </w:p>
+            <w:p>
+              <w:pPr>
+                <w:pStyle w:val="TDC1"/>
+                <w:tabs>
+                  <w:tab w:val="right" w:leader="dot" w:pos="8828"/>
+                </w:tabs>
+                <w:rPr>
+                  <w:noProof/>
+                </w:rPr>
+              </w:pPr>
+              <w:hyperlink w:anchor="_Toc365930306" w:history="1">
+                <w:r>
+                  <w:rPr>
+                    <w:rStyle w:val="Hipervnculo"/>
+                    <w:noProof/>
+                  </w:rPr>
+                  <w:t>Diagrama de Transición de Estados</w:t>
+                </w:r>
+                <w:r>
+                  <w:rPr>
+                    <w:noProof/>
+                    <w:webHidden/>
+                  </w:rPr>
+                  <w:tab/>
+                </w:r>
+                <w:r>
+                  <w:rPr>
+                    <w:noProof/>
+                    <w:webHidden/>
+                  </w:rPr>
+                  <w:fldChar w:fldCharType="begin"/>
+                </w:r>
+                <w:r>
+                  <w:rPr>
+                    <w:noProof/>
+                    <w:webHidden/>
+                  </w:rPr>
+                  <w:instrText xml:space="preserve"> PAGEREF _Toc365930306 \h </w:instrText>
                 </w:r>
                 <w:r>
                   <w:rPr>
@@ -1197,13 +1357,13 @@
                   <w:noProof/>
                 </w:rPr>
               </w:pPr>
-              <w:hyperlink w:anchor="_Toc363922637" w:history="1">
+              <w:hyperlink w:anchor="_Toc365930307" w:history="1">
                 <w:r>
                   <w:rPr>
                     <w:rStyle w:val="Hipervnculo"/>
                     <w:noProof/>
                   </w:rPr>
-                  <w:t>Diagrama de Transición de Estados</w:t>
+                  <w:t>Clase AsignacionPaciente</w:t>
                 </w:r>
                 <w:r>
                   <w:rPr>
@@ -1224,7 +1384,7 @@
                     <w:noProof/>
                     <w:webHidden/>
                   </w:rPr>
-                  <w:instrText xml:space="preserve"> PAGEREF _Toc363922637 \h </w:instrText>
+                  <w:instrText xml:space="preserve"> PAGEREF _Toc365930307 \h </w:instrText>
                 </w:r>
                 <w:r>
                   <w:rPr>
@@ -1265,13 +1425,13 @@
                   <w:noProof/>
                 </w:rPr>
               </w:pPr>
-              <w:hyperlink w:anchor="_Toc363922638" w:history="1">
+              <w:hyperlink w:anchor="_Toc365930308" w:history="1">
                 <w:r>
                   <w:rPr>
                     <w:rStyle w:val="Hipervnculo"/>
                     <w:noProof/>
                   </w:rPr>
-                  <w:t>Diagrama Entidad Relación</w:t>
+                  <w:t>Clase Diagnostico</w:t>
                 </w:r>
                 <w:r>
                   <w:rPr>
@@ -1292,7 +1452,7 @@
                     <w:noProof/>
                     <w:webHidden/>
                   </w:rPr>
-                  <w:instrText xml:space="preserve"> PAGEREF _Toc363922638 \h </w:instrText>
+                  <w:instrText xml:space="preserve"> PAGEREF _Toc365930308 \h </w:instrText>
                 </w:r>
                 <w:r>
                   <w:rPr>
@@ -1325,7 +1485,7 @@
             </w:p>
             <w:p>
               <w:pPr>
-                <w:pStyle w:val="TDC2"/>
+                <w:pStyle w:val="TDC1"/>
                 <w:tabs>
                   <w:tab w:val="right" w:leader="dot" w:pos="8828"/>
                 </w:tabs>
@@ -1333,13 +1493,13 @@
                   <w:noProof/>
                 </w:rPr>
               </w:pPr>
-              <w:hyperlink w:anchor="_Toc363922639" w:history="1">
+              <w:hyperlink w:anchor="_Toc365930309" w:history="1">
                 <w:r>
                   <w:rPr>
                     <w:rStyle w:val="Hipervnculo"/>
                     <w:noProof/>
                   </w:rPr>
-                  <w:t>Requisitos no funcionales a Implementar</w:t>
+                  <w:t>Diagrama Entidad Relación</w:t>
                 </w:r>
                 <w:r>
                   <w:rPr>
@@ -1360,7 +1520,7 @@
                     <w:noProof/>
                     <w:webHidden/>
                   </w:rPr>
-                  <w:instrText xml:space="preserve"> PAGEREF _Toc363922639 \h </w:instrText>
+                  <w:instrText xml:space="preserve"> PAGEREF _Toc365930309 \h </w:instrText>
                 </w:r>
                 <w:r>
                   <w:rPr>
@@ -1380,7 +1540,7 @@
                     <w:noProof/>
                     <w:webHidden/>
                   </w:rPr>
-                  <w:t>6</w:t>
+                  <w:t>7</w:t>
                 </w:r>
                 <w:r>
                   <w:rPr>
@@ -1442,17 +1602,16 @@
         </w:p>
         <w:p>
           <w:pPr>
+            <w:pStyle w:val="Ttulo1"/>
+          </w:pPr>
+          <w:bookmarkStart w:id="1" w:name="_Toc365930305"/>
+          <w:r>
             <w:rPr>
               <w:rStyle w:val="Ttulo2Car"/>
               <w:b w:val="0"/>
-            </w:rPr>
-          </w:pPr>
-          <w:bookmarkStart w:id="1" w:name="_Toc363922636"/>
-          <w:r>
-            <w:rPr>
-              <w:rStyle w:val="Ttulo2Car"/>
-              <w:b w:val="0"/>
-              <w:highlight w:val="yellow"/>
+              <w:bCs w:val="0"/>
+              <w:color w:val="365F91" w:themeColor="accent1" w:themeShade="BF"/>
+              <w:sz w:val="32"/>
             </w:rPr>
             <w:lastRenderedPageBreak/>
             <w:t>Introducción</w:t>
@@ -1460,57 +1619,120 @@
           <w:bookmarkEnd w:id="1"/>
         </w:p>
         <w:p>
-          <w:r>
-            <w:t xml:space="preserve">  </w:t>
+          <w:pPr>
+            <w:pStyle w:val="Ttulo1"/>
+            <w:rPr>
+              <w:rStyle w:val="Ttulo2Car"/>
+              <w:b w:val="0"/>
+              <w:bCs w:val="0"/>
+              <w:color w:val="365F91" w:themeColor="accent1" w:themeShade="BF"/>
+              <w:sz w:val="32"/>
+            </w:rPr>
+          </w:pPr>
+          <w:bookmarkStart w:id="2" w:name="_Toc365930306"/>
+          <w:r>
+            <w:rPr>
+              <w:rStyle w:val="Ttulo2Car"/>
+              <w:b w:val="0"/>
+              <w:bCs w:val="0"/>
+              <w:color w:val="365F91" w:themeColor="accent1" w:themeShade="BF"/>
+              <w:sz w:val="32"/>
+            </w:rPr>
+            <w:t>Diagrama de Transición de Estados</w:t>
+          </w:r>
+          <w:bookmarkEnd w:id="2"/>
+          <w:r>
+            <w:rPr>
+              <w:rStyle w:val="Ttulo2Car"/>
+              <w:b w:val="0"/>
+              <w:bCs w:val="0"/>
+              <w:color w:val="365F91" w:themeColor="accent1" w:themeShade="BF"/>
+              <w:sz w:val="32"/>
+            </w:rPr>
+            <w:t xml:space="preserve"> </w:t>
           </w:r>
         </w:p>
         <w:p>
           <w:pPr>
-            <w:rPr>
-              <w:rStyle w:val="Ttulo2Car"/>
-              <w:b w:val="0"/>
-            </w:rPr>
+            <w:pStyle w:val="Ttulo2"/>
           </w:pPr>
-          <w:bookmarkStart w:id="2" w:name="_Toc363922637"/>
-          <w:r>
-            <w:rPr>
-              <w:rStyle w:val="Ttulo2Car"/>
-              <w:b w:val="0"/>
-            </w:rPr>
-            <w:t>Diagrama de Transición de Estados</w:t>
-          </w:r>
-          <w:bookmarkEnd w:id="2"/>
-          <w:r>
-            <w:rPr>
-              <w:rStyle w:val="Ttulo2Car"/>
-              <w:b w:val="0"/>
-            </w:rPr>
-            <w:t xml:space="preserve"> </w:t>
-          </w:r>
+          <w:bookmarkStart w:id="3" w:name="_Toc365930307"/>
+          <w:r>
+            <w:t>Clase AsignacionPaciente</w:t>
+          </w:r>
+          <w:bookmarkEnd w:id="3"/>
         </w:p>
         <w:p>
           <w:pPr>
             <w:ind w:firstLine="708"/>
+            <w:jc w:val="both"/>
             <w:rPr>
               <w:rStyle w:val="Ttulo2Car"/>
+              <w:rFonts w:ascii="Arial" w:hAnsi="Arial" w:cs="Arial"/>
               <w:b w:val="0"/>
             </w:rPr>
           </w:pPr>
           <w:r>
-            <w:t xml:space="preserve">En el </w:t>
-          </w:r>
-          <w:r>
-            <w:t>siguiente</w:t>
-          </w:r>
-          <w:r>
-            <w:t xml:space="preserve"> </w:t>
-          </w:r>
-          <w:r>
-            <w:t>Diagrama de Transición de Estado se detallan los estados por los cuales transita la asignación de un paciente a un determinado alumno.</w:t>
+            <w:rPr>
+              <w:rFonts w:ascii="Arial" w:hAnsi="Arial" w:cs="Arial"/>
+            </w:rPr>
+            <w:t xml:space="preserve">En el siguiente </w:t>
+          </w:r>
+          <w:r>
+            <w:rPr>
+              <w:rFonts w:ascii="Arial" w:hAnsi="Arial" w:cs="Arial"/>
+            </w:rPr>
+            <w:t>“</w:t>
+          </w:r>
+          <w:r>
+            <w:rPr>
+              <w:rFonts w:ascii="Arial" w:hAnsi="Arial" w:cs="Arial"/>
+            </w:rPr>
+            <w:t>Diagrama de Transición de Estado</w:t>
+          </w:r>
+          <w:r>
+            <w:rPr>
+              <w:rFonts w:ascii="Arial" w:hAnsi="Arial" w:cs="Arial"/>
+            </w:rPr>
+            <w:t>”</w:t>
+          </w:r>
+          <w:r>
+            <w:rPr>
+              <w:rFonts w:ascii="Arial" w:hAnsi="Arial" w:cs="Arial"/>
+            </w:rPr>
+            <w:t xml:space="preserve"> se detallan los estados por los cuales transita la asignación de un paciente a un determinado alumno</w:t>
+          </w:r>
+          <w:r>
+            <w:rPr>
+              <w:rFonts w:ascii="Arial" w:hAnsi="Arial" w:cs="Arial"/>
+            </w:rPr>
+            <w:t xml:space="preserve"> a lo largo de su “vida”.</w:t>
           </w:r>
         </w:p>
         <w:p>
           <w:pPr>
+            <w:pStyle w:val="Epgrafe"/>
+            <w:keepNext/>
+            <w:jc w:val="center"/>
+          </w:pPr>
+          <w:r>
+            <w:t xml:space="preserve">Ilustración </w:t>
+          </w:r>
+          <w:fldSimple w:instr=" SEQ Ilustración \* ARABIC ">
+            <w:r>
+              <w:rPr>
+                <w:noProof/>
+              </w:rPr>
+              <w:t>1</w:t>
+            </w:r>
+          </w:fldSimple>
+          <w:r>
+            <w:t xml:space="preserve"> - DTE clase AsignacionPaciente</w:t>
+          </w:r>
+        </w:p>
+        <w:p>
+          <w:pPr>
+            <w:jc w:val="center"/>
             <w:rPr>
               <w:rStyle w:val="Ttulo2Car"/>
             </w:rPr>
@@ -1527,9 +1749,9 @@
             </w:rPr>
             <w:drawing>
               <wp:inline distT="0" distB="0" distL="0" distR="0">
-                <wp:extent cx="6143428" cy="4128116"/>
+                <wp:extent cx="5962816" cy="4722921"/>
                 <wp:effectExtent l="19050" t="0" r="0" b="0"/>
-                <wp:docPr id="74" name="Imagen 74" descr="C:\Users\Mau\Desktop\DTE - AsignacionPaciente.bmp"/>
+                <wp:docPr id="12" name="Imagen 12" descr="C:\Users\Enzo\Desktop\DTE - AsignacionPaciente.bmp"/>
                 <wp:cNvGraphicFramePr>
                   <a:graphicFrameLocks xmlns:a="http://schemas.openxmlformats.org/drawingml/2006/main" noChangeAspect="1"/>
                 </wp:cNvGraphicFramePr>
@@ -1537,7 +1759,7 @@
                   <a:graphicData uri="http://schemas.openxmlformats.org/drawingml/2006/picture">
                     <pic:pic xmlns:pic="http://schemas.openxmlformats.org/drawingml/2006/picture">
                       <pic:nvPicPr>
-                        <pic:cNvPr id="0" name="Picture 74" descr="C:\Users\Mau\Desktop\DTE - AsignacionPaciente.bmp"/>
+                        <pic:cNvPr id="0" name="Picture 12" descr="C:\Users\Enzo\Desktop\DTE - AsignacionPaciente.bmp"/>
                         <pic:cNvPicPr>
                           <a:picLocks noChangeAspect="1" noChangeArrowheads="1"/>
                         </pic:cNvPicPr>
@@ -1552,7 +1774,7 @@
                       <pic:spPr bwMode="auto">
                         <a:xfrm>
                           <a:off x="0" y="0"/>
-                          <a:ext cx="6145024" cy="4129188"/>
+                          <a:ext cx="5964389" cy="4724167"/>
                         </a:xfrm>
                         <a:prstGeom prst="rect">
                           <a:avLst/>
@@ -1574,47 +1796,986 @@
         </w:p>
         <w:p>
           <w:pPr>
-            <w:rPr>
-              <w:rStyle w:val="Ttulo2Car"/>
-              <w:b w:val="0"/>
+            <w:jc w:val="both"/>
+            <w:rPr>
+              <w:rFonts w:ascii="Arial" w:hAnsi="Arial" w:cs="Arial"/>
+              <w:bCs/>
             </w:rPr>
           </w:pPr>
-          <w:bookmarkStart w:id="3" w:name="_Toc363922638"/>
-          <w:r>
-            <w:rPr>
-              <w:rStyle w:val="Ttulo2Car"/>
-              <w:b w:val="0"/>
-            </w:rPr>
-            <w:br w:type="page"/>
-          </w:r>
+          <w:r>
+            <w:rPr>
+              <w:rFonts w:ascii="Arial" w:hAnsi="Arial" w:cs="Arial"/>
+              <w:bCs/>
+            </w:rPr>
+            <w:t>Cada uno</w:t>
+          </w:r>
+          <w:r>
+            <w:rPr>
+              <w:rFonts w:ascii="Arial" w:hAnsi="Arial" w:cs="Arial"/>
+              <w:bCs/>
+            </w:rPr>
+            <w:t xml:space="preserve"> de los métodos expuestos en el diagrama anterior, se instancian a través de los siguientes casos de uso:</w:t>
+          </w:r>
+        </w:p>
+        <w:tbl>
+          <w:tblPr>
+            <w:tblW w:w="6740" w:type="dxa"/>
+            <w:jc w:val="center"/>
+            <w:tblInd w:w="56" w:type="dxa"/>
+            <w:tblCellMar>
+              <w:left w:w="70" w:type="dxa"/>
+              <w:right w:w="70" w:type="dxa"/>
+            </w:tblCellMar>
+            <w:tblLook w:val="04A0"/>
+          </w:tblPr>
+          <w:tblGrid>
+            <w:gridCol w:w="2580"/>
+            <w:gridCol w:w="4160"/>
+          </w:tblGrid>
+          <w:tr>
+            <w:trPr>
+              <w:trHeight w:val="300"/>
+              <w:jc w:val="center"/>
+            </w:trPr>
+            <w:tc>
+              <w:tcPr>
+                <w:tcW w:w="2580" w:type="dxa"/>
+                <w:tcBorders>
+                  <w:top w:val="single" w:sz="4" w:space="0" w:color="auto"/>
+                  <w:left w:val="single" w:sz="4" w:space="0" w:color="auto"/>
+                  <w:bottom w:val="single" w:sz="4" w:space="0" w:color="auto"/>
+                  <w:right w:val="single" w:sz="4" w:space="0" w:color="auto"/>
+                </w:tcBorders>
+                <w:shd w:val="clear" w:color="000000" w:fill="D8D8D8"/>
+                <w:noWrap/>
+                <w:vAlign w:val="bottom"/>
+                <w:hideMark/>
+              </w:tcPr>
+              <w:p>
+                <w:pPr>
+                  <w:spacing w:after="0" w:line="240" w:lineRule="auto"/>
+                  <w:rPr>
+                    <w:rFonts w:ascii="Arial" w:eastAsia="Times New Roman" w:hAnsi="Arial" w:cs="Arial"/>
+                    <w:b/>
+                    <w:bCs/>
+                    <w:color w:val="000000"/>
+                  </w:rPr>
+                </w:pPr>
+                <w:r>
+                  <w:rPr>
+                    <w:rFonts w:ascii="Arial" w:eastAsia="Times New Roman" w:hAnsi="Arial" w:cs="Arial"/>
+                    <w:b/>
+                    <w:bCs/>
+                    <w:color w:val="000000"/>
+                  </w:rPr>
+                  <w:t xml:space="preserve">Método </w:t>
+                </w:r>
+              </w:p>
+            </w:tc>
+            <w:tc>
+              <w:tcPr>
+                <w:tcW w:w="4160" w:type="dxa"/>
+                <w:tcBorders>
+                  <w:top w:val="single" w:sz="4" w:space="0" w:color="auto"/>
+                  <w:left w:val="nil"/>
+                  <w:bottom w:val="single" w:sz="4" w:space="0" w:color="auto"/>
+                  <w:right w:val="single" w:sz="4" w:space="0" w:color="auto"/>
+                </w:tcBorders>
+                <w:shd w:val="clear" w:color="000000" w:fill="D8D8D8"/>
+                <w:noWrap/>
+                <w:vAlign w:val="bottom"/>
+                <w:hideMark/>
+              </w:tcPr>
+              <w:p>
+                <w:pPr>
+                  <w:spacing w:after="0" w:line="240" w:lineRule="auto"/>
+                  <w:rPr>
+                    <w:rFonts w:ascii="Arial" w:eastAsia="Times New Roman" w:hAnsi="Arial" w:cs="Arial"/>
+                    <w:b/>
+                    <w:bCs/>
+                    <w:color w:val="000000"/>
+                  </w:rPr>
+                </w:pPr>
+                <w:r>
+                  <w:rPr>
+                    <w:rFonts w:ascii="Arial" w:eastAsia="Times New Roman" w:hAnsi="Arial" w:cs="Arial"/>
+                    <w:b/>
+                    <w:bCs/>
+                    <w:color w:val="000000"/>
+                  </w:rPr>
+                  <w:t>Caso de uso de Sistema</w:t>
+                </w:r>
+              </w:p>
+            </w:tc>
+          </w:tr>
+          <w:tr>
+            <w:trPr>
+              <w:trHeight w:val="300"/>
+              <w:jc w:val="center"/>
+            </w:trPr>
+            <w:tc>
+              <w:tcPr>
+                <w:tcW w:w="2580" w:type="dxa"/>
+                <w:tcBorders>
+                  <w:top w:val="nil"/>
+                  <w:left w:val="single" w:sz="4" w:space="0" w:color="auto"/>
+                  <w:bottom w:val="single" w:sz="4" w:space="0" w:color="auto"/>
+                  <w:right w:val="single" w:sz="4" w:space="0" w:color="auto"/>
+                </w:tcBorders>
+                <w:shd w:val="clear" w:color="auto" w:fill="auto"/>
+                <w:noWrap/>
+                <w:vAlign w:val="bottom"/>
+                <w:hideMark/>
+              </w:tcPr>
+              <w:p>
+                <w:pPr>
+                  <w:spacing w:after="0" w:line="240" w:lineRule="auto"/>
+                  <w:rPr>
+                    <w:rFonts w:ascii="Arial" w:eastAsia="Times New Roman" w:hAnsi="Arial" w:cs="Arial"/>
+                    <w:color w:val="000000"/>
+                  </w:rPr>
+                </w:pPr>
+                <w:r>
+                  <w:rPr>
+                    <w:rFonts w:ascii="Arial" w:eastAsia="Times New Roman" w:hAnsi="Arial" w:cs="Arial"/>
+                    <w:color w:val="000000"/>
+                  </w:rPr>
+                  <w:t>asignacionPaciente()</w:t>
+                </w:r>
+              </w:p>
+            </w:tc>
+            <w:tc>
+              <w:tcPr>
+                <w:tcW w:w="4160" w:type="dxa"/>
+                <w:tcBorders>
+                  <w:top w:val="nil"/>
+                  <w:left w:val="nil"/>
+                  <w:bottom w:val="single" w:sz="4" w:space="0" w:color="auto"/>
+                  <w:right w:val="single" w:sz="4" w:space="0" w:color="auto"/>
+                </w:tcBorders>
+                <w:shd w:val="clear" w:color="auto" w:fill="auto"/>
+                <w:noWrap/>
+                <w:vAlign w:val="bottom"/>
+                <w:hideMark/>
+              </w:tcPr>
+              <w:p>
+                <w:pPr>
+                  <w:spacing w:after="0" w:line="240" w:lineRule="auto"/>
+                  <w:rPr>
+                    <w:rFonts w:ascii="Arial" w:eastAsia="Times New Roman" w:hAnsi="Arial" w:cs="Arial"/>
+                    <w:color w:val="000000"/>
+                  </w:rPr>
+                </w:pPr>
+                <w:r>
+                  <w:rPr>
+                    <w:rFonts w:ascii="Arial" w:eastAsia="Times New Roman" w:hAnsi="Arial" w:cs="Arial"/>
+                    <w:color w:val="000000"/>
+                  </w:rPr>
+                  <w:t>Registrar Asignación Paciente</w:t>
+                </w:r>
+              </w:p>
+            </w:tc>
+          </w:tr>
+          <w:tr>
+            <w:trPr>
+              <w:trHeight w:val="300"/>
+              <w:jc w:val="center"/>
+            </w:trPr>
+            <w:tc>
+              <w:tcPr>
+                <w:tcW w:w="2580" w:type="dxa"/>
+                <w:tcBorders>
+                  <w:top w:val="nil"/>
+                  <w:left w:val="single" w:sz="4" w:space="0" w:color="auto"/>
+                  <w:bottom w:val="single" w:sz="4" w:space="0" w:color="auto"/>
+                  <w:right w:val="single" w:sz="4" w:space="0" w:color="auto"/>
+                </w:tcBorders>
+                <w:shd w:val="clear" w:color="auto" w:fill="auto"/>
+                <w:noWrap/>
+                <w:vAlign w:val="bottom"/>
+                <w:hideMark/>
+              </w:tcPr>
+              <w:p>
+                <w:pPr>
+                  <w:spacing w:after="0" w:line="240" w:lineRule="auto"/>
+                  <w:rPr>
+                    <w:rFonts w:ascii="Arial" w:eastAsia="Times New Roman" w:hAnsi="Arial" w:cs="Arial"/>
+                    <w:color w:val="000000"/>
+                  </w:rPr>
+                </w:pPr>
+                <w:r>
+                  <w:rPr>
+                    <w:rFonts w:ascii="Arial" w:eastAsia="Times New Roman" w:hAnsi="Arial" w:cs="Arial"/>
+                    <w:color w:val="000000"/>
+                  </w:rPr>
+                  <w:t>confirmarAsignacion()</w:t>
+                </w:r>
+              </w:p>
+            </w:tc>
+            <w:tc>
+              <w:tcPr>
+                <w:tcW w:w="4160" w:type="dxa"/>
+                <w:tcBorders>
+                  <w:top w:val="nil"/>
+                  <w:left w:val="nil"/>
+                  <w:bottom w:val="single" w:sz="4" w:space="0" w:color="auto"/>
+                  <w:right w:val="single" w:sz="4" w:space="0" w:color="auto"/>
+                </w:tcBorders>
+                <w:shd w:val="clear" w:color="auto" w:fill="auto"/>
+                <w:noWrap/>
+                <w:vAlign w:val="bottom"/>
+                <w:hideMark/>
+              </w:tcPr>
+              <w:p>
+                <w:pPr>
+                  <w:spacing w:after="0" w:line="240" w:lineRule="auto"/>
+                  <w:rPr>
+                    <w:rFonts w:ascii="Arial" w:eastAsia="Times New Roman" w:hAnsi="Arial" w:cs="Arial"/>
+                    <w:color w:val="000000"/>
+                  </w:rPr>
+                </w:pPr>
+                <w:r>
+                  <w:rPr>
+                    <w:rFonts w:ascii="Arial" w:eastAsia="Times New Roman" w:hAnsi="Arial" w:cs="Arial"/>
+                    <w:color w:val="000000"/>
+                  </w:rPr>
+                  <w:t>Confirmar Asignación de Paciente</w:t>
+                </w:r>
+              </w:p>
+            </w:tc>
+          </w:tr>
+          <w:tr>
+            <w:trPr>
+              <w:trHeight w:val="300"/>
+              <w:jc w:val="center"/>
+            </w:trPr>
+            <w:tc>
+              <w:tcPr>
+                <w:tcW w:w="2580" w:type="dxa"/>
+                <w:tcBorders>
+                  <w:top w:val="nil"/>
+                  <w:left w:val="single" w:sz="4" w:space="0" w:color="auto"/>
+                  <w:bottom w:val="single" w:sz="4" w:space="0" w:color="auto"/>
+                  <w:right w:val="single" w:sz="4" w:space="0" w:color="auto"/>
+                </w:tcBorders>
+                <w:shd w:val="clear" w:color="auto" w:fill="auto"/>
+                <w:noWrap/>
+                <w:vAlign w:val="bottom"/>
+                <w:hideMark/>
+              </w:tcPr>
+              <w:p>
+                <w:pPr>
+                  <w:spacing w:after="0" w:line="240" w:lineRule="auto"/>
+                  <w:rPr>
+                    <w:rFonts w:ascii="Arial" w:eastAsia="Times New Roman" w:hAnsi="Arial" w:cs="Arial"/>
+                    <w:color w:val="000000"/>
+                  </w:rPr>
+                </w:pPr>
+                <w:r>
+                  <w:rPr>
+                    <w:rFonts w:ascii="Arial" w:eastAsia="Times New Roman" w:hAnsi="Arial" w:cs="Arial"/>
+                    <w:color w:val="000000"/>
+                  </w:rPr>
+                  <w:lastRenderedPageBreak/>
+                  <w:t>cancelarAsignacion()</w:t>
+                </w:r>
+              </w:p>
+            </w:tc>
+            <w:tc>
+              <w:tcPr>
+                <w:tcW w:w="4160" w:type="dxa"/>
+                <w:tcBorders>
+                  <w:top w:val="nil"/>
+                  <w:left w:val="nil"/>
+                  <w:bottom w:val="single" w:sz="4" w:space="0" w:color="auto"/>
+                  <w:right w:val="single" w:sz="4" w:space="0" w:color="auto"/>
+                </w:tcBorders>
+                <w:shd w:val="clear" w:color="auto" w:fill="auto"/>
+                <w:noWrap/>
+                <w:vAlign w:val="bottom"/>
+                <w:hideMark/>
+              </w:tcPr>
+              <w:p>
+                <w:pPr>
+                  <w:spacing w:after="0" w:line="240" w:lineRule="auto"/>
+                  <w:rPr>
+                    <w:rFonts w:ascii="Arial" w:eastAsia="Times New Roman" w:hAnsi="Arial" w:cs="Arial"/>
+                    <w:color w:val="000000"/>
+                  </w:rPr>
+                </w:pPr>
+                <w:r>
+                  <w:rPr>
+                    <w:rFonts w:ascii="Arial" w:eastAsia="Times New Roman" w:hAnsi="Arial" w:cs="Arial"/>
+                    <w:color w:val="000000"/>
+                  </w:rPr>
+                  <w:t>Cancelar Asignación de Paciente</w:t>
+                </w:r>
+              </w:p>
+            </w:tc>
+          </w:tr>
+          <w:tr>
+            <w:trPr>
+              <w:trHeight w:val="300"/>
+              <w:jc w:val="center"/>
+            </w:trPr>
+            <w:tc>
+              <w:tcPr>
+                <w:tcW w:w="2580" w:type="dxa"/>
+                <w:tcBorders>
+                  <w:top w:val="nil"/>
+                  <w:left w:val="single" w:sz="4" w:space="0" w:color="auto"/>
+                  <w:bottom w:val="single" w:sz="4" w:space="0" w:color="auto"/>
+                  <w:right w:val="single" w:sz="4" w:space="0" w:color="auto"/>
+                </w:tcBorders>
+                <w:shd w:val="clear" w:color="auto" w:fill="auto"/>
+                <w:noWrap/>
+                <w:vAlign w:val="bottom"/>
+                <w:hideMark/>
+              </w:tcPr>
+              <w:p>
+                <w:pPr>
+                  <w:spacing w:after="0" w:line="240" w:lineRule="auto"/>
+                  <w:rPr>
+                    <w:rFonts w:ascii="Arial" w:eastAsia="Times New Roman" w:hAnsi="Arial" w:cs="Arial"/>
+                    <w:color w:val="000000"/>
+                  </w:rPr>
+                </w:pPr>
+                <w:r>
+                  <w:rPr>
+                    <w:rFonts w:ascii="Arial" w:eastAsia="Times New Roman" w:hAnsi="Arial" w:cs="Arial"/>
+                    <w:color w:val="000000"/>
+                  </w:rPr>
+                  <w:t>registrarAtencion()</w:t>
+                </w:r>
+              </w:p>
+            </w:tc>
+            <w:tc>
+              <w:tcPr>
+                <w:tcW w:w="4160" w:type="dxa"/>
+                <w:tcBorders>
+                  <w:top w:val="nil"/>
+                  <w:left w:val="nil"/>
+                  <w:bottom w:val="single" w:sz="4" w:space="0" w:color="auto"/>
+                  <w:right w:val="single" w:sz="4" w:space="0" w:color="auto"/>
+                </w:tcBorders>
+                <w:shd w:val="clear" w:color="auto" w:fill="auto"/>
+                <w:noWrap/>
+                <w:vAlign w:val="bottom"/>
+                <w:hideMark/>
+              </w:tcPr>
+              <w:p>
+                <w:pPr>
+                  <w:spacing w:after="0" w:line="240" w:lineRule="auto"/>
+                  <w:rPr>
+                    <w:rFonts w:ascii="Arial" w:eastAsia="Times New Roman" w:hAnsi="Arial" w:cs="Arial"/>
+                    <w:color w:val="000000"/>
+                  </w:rPr>
+                </w:pPr>
+                <w:r>
+                  <w:rPr>
+                    <w:rFonts w:ascii="Arial" w:eastAsia="Times New Roman" w:hAnsi="Arial" w:cs="Arial"/>
+                    <w:color w:val="000000"/>
+                  </w:rPr>
+                  <w:t>Registrar Atención en Historia Clínica</w:t>
+                </w:r>
+              </w:p>
+            </w:tc>
+          </w:tr>
+          <w:tr>
+            <w:trPr>
+              <w:trHeight w:val="300"/>
+              <w:jc w:val="center"/>
+            </w:trPr>
+            <w:tc>
+              <w:tcPr>
+                <w:tcW w:w="2580" w:type="dxa"/>
+                <w:tcBorders>
+                  <w:top w:val="nil"/>
+                  <w:left w:val="single" w:sz="4" w:space="0" w:color="auto"/>
+                  <w:bottom w:val="single" w:sz="4" w:space="0" w:color="auto"/>
+                  <w:right w:val="single" w:sz="4" w:space="0" w:color="auto"/>
+                </w:tcBorders>
+                <w:shd w:val="clear" w:color="auto" w:fill="auto"/>
+                <w:noWrap/>
+                <w:vAlign w:val="bottom"/>
+                <w:hideMark/>
+              </w:tcPr>
+              <w:p>
+                <w:pPr>
+                  <w:spacing w:after="0" w:line="240" w:lineRule="auto"/>
+                  <w:rPr>
+                    <w:rFonts w:ascii="Arial" w:eastAsia="Times New Roman" w:hAnsi="Arial" w:cs="Arial"/>
+                    <w:color w:val="000000"/>
+                  </w:rPr>
+                </w:pPr>
+                <w:r>
+                  <w:rPr>
+                    <w:rFonts w:ascii="Arial" w:eastAsia="Times New Roman" w:hAnsi="Arial" w:cs="Arial"/>
+                    <w:color w:val="000000"/>
+                  </w:rPr>
+                  <w:t>autorizarAsignacion()</w:t>
+                </w:r>
+              </w:p>
+            </w:tc>
+            <w:tc>
+              <w:tcPr>
+                <w:tcW w:w="4160" w:type="dxa"/>
+                <w:tcBorders>
+                  <w:top w:val="nil"/>
+                  <w:left w:val="nil"/>
+                  <w:bottom w:val="single" w:sz="4" w:space="0" w:color="auto"/>
+                  <w:right w:val="single" w:sz="4" w:space="0" w:color="auto"/>
+                </w:tcBorders>
+                <w:shd w:val="clear" w:color="auto" w:fill="auto"/>
+                <w:noWrap/>
+                <w:vAlign w:val="bottom"/>
+                <w:hideMark/>
+              </w:tcPr>
+              <w:p>
+                <w:pPr>
+                  <w:spacing w:after="0" w:line="240" w:lineRule="auto"/>
+                  <w:rPr>
+                    <w:rFonts w:ascii="Arial" w:eastAsia="Times New Roman" w:hAnsi="Arial" w:cs="Arial"/>
+                    <w:color w:val="000000"/>
+                  </w:rPr>
+                </w:pPr>
+                <w:r>
+                  <w:rPr>
+                    <w:rFonts w:ascii="Arial" w:eastAsia="Times New Roman" w:hAnsi="Arial" w:cs="Arial"/>
+                    <w:color w:val="000000"/>
+                  </w:rPr>
+                  <w:t>Autorizar Asignación</w:t>
+                </w:r>
+              </w:p>
+            </w:tc>
+          </w:tr>
+        </w:tbl>
+        <w:p>
+          <w:pPr>
+            <w:rPr>
+              <w:rFonts w:ascii="Arial" w:hAnsi="Arial" w:cs="Arial"/>
+              <w:bCs/>
+            </w:rPr>
+          </w:pPr>
         </w:p>
         <w:p>
           <w:pPr>
-            <w:jc w:val="center"/>
             <w:rPr>
               <w:rStyle w:val="Ttulo2Car"/>
               <w:b w:val="0"/>
             </w:rPr>
           </w:pPr>
+          <w:bookmarkStart w:id="4" w:name="_Toc365930308"/>
           <w:r>
             <w:rPr>
               <w:rStyle w:val="Ttulo2Car"/>
               <w:b w:val="0"/>
             </w:rPr>
-            <w:lastRenderedPageBreak/>
-            <w:t>Diagrama Entidad Relación</w:t>
-          </w:r>
-          <w:bookmarkEnd w:id="3"/>
+            <w:t>Clase Diagnostico</w:t>
+          </w:r>
+          <w:bookmarkEnd w:id="4"/>
         </w:p>
         <w:p>
           <w:pPr>
             <w:ind w:firstLine="708"/>
+            <w:jc w:val="both"/>
+            <w:rPr>
+              <w:rStyle w:val="Ttulo2Car"/>
+              <w:rFonts w:ascii="Arial" w:hAnsi="Arial" w:cs="Arial"/>
+              <w:b w:val="0"/>
+            </w:rPr>
+          </w:pPr>
+          <w:r>
+            <w:rPr>
+              <w:rFonts w:ascii="Arial" w:hAnsi="Arial" w:cs="Arial"/>
+            </w:rPr>
+            <w:t xml:space="preserve">En el siguiente “Diagrama de Transición de Estado” se detallan los estados por los cuales transita </w:t>
+          </w:r>
+          <w:r>
+            <w:rPr>
+              <w:rFonts w:ascii="Arial" w:hAnsi="Arial" w:cs="Arial"/>
+            </w:rPr>
+            <w:t xml:space="preserve">un diagnóstico de un paciente </w:t>
+          </w:r>
+          <w:r>
+            <w:rPr>
+              <w:rFonts w:ascii="Arial" w:hAnsi="Arial" w:cs="Arial"/>
+            </w:rPr>
+            <w:t>a lo largo de su “vida”.</w:t>
+          </w:r>
+        </w:p>
+        <w:p>
+          <w:pPr>
+            <w:pStyle w:val="Epgrafe"/>
+            <w:keepNext/>
+            <w:jc w:val="center"/>
+          </w:pPr>
+          <w:r>
+            <w:t xml:space="preserve">Ilustración </w:t>
+          </w:r>
+          <w:fldSimple w:instr=" SEQ Ilustración \* ARABIC ">
+            <w:r>
+              <w:rPr>
+                <w:noProof/>
+              </w:rPr>
+              <w:t>2</w:t>
+            </w:r>
+          </w:fldSimple>
+          <w:r>
+            <w:t xml:space="preserve"> - DTE clase Diagnostico</w:t>
+          </w:r>
+        </w:p>
+        <w:p>
+          <w:pPr>
             <w:rPr>
               <w:rStyle w:val="Ttulo2Car"/>
               <w:b w:val="0"/>
             </w:rPr>
           </w:pPr>
           <w:r>
+            <w:rPr>
+              <w:rFonts w:asciiTheme="majorHAnsi" w:eastAsiaTheme="majorEastAsia" w:hAnsiTheme="majorHAnsi" w:cstheme="majorBidi"/>
+              <w:bCs/>
+              <w:noProof/>
+              <w:color w:val="4F81BD" w:themeColor="accent1"/>
+              <w:sz w:val="26"/>
+              <w:szCs w:val="26"/>
+            </w:rPr>
+            <w:drawing>
+              <wp:inline distT="0" distB="0" distL="0" distR="0">
+                <wp:extent cx="5612130" cy="5271185"/>
+                <wp:effectExtent l="19050" t="0" r="7620" b="0"/>
+                <wp:docPr id="83" name="Imagen 83" descr="C:\Users\Enzo\Desktop\DTE - Diagnostico.bmp"/>
+                <wp:cNvGraphicFramePr>
+                  <a:graphicFrameLocks xmlns:a="http://schemas.openxmlformats.org/drawingml/2006/main" noChangeAspect="1"/>
+                </wp:cNvGraphicFramePr>
+                <a:graphic xmlns:a="http://schemas.openxmlformats.org/drawingml/2006/main">
+                  <a:graphicData uri="http://schemas.openxmlformats.org/drawingml/2006/picture">
+                    <pic:pic xmlns:pic="http://schemas.openxmlformats.org/drawingml/2006/picture">
+                      <pic:nvPicPr>
+                        <pic:cNvPr id="0" name="Picture 83" descr="C:\Users\Enzo\Desktop\DTE - Diagnostico.bmp"/>
+                        <pic:cNvPicPr>
+                          <a:picLocks noChangeAspect="1" noChangeArrowheads="1"/>
+                        </pic:cNvPicPr>
+                      </pic:nvPicPr>
+                      <pic:blipFill>
+                        <a:blip r:embed="rId12"/>
+                        <a:srcRect/>
+                        <a:stretch>
+                          <a:fillRect/>
+                        </a:stretch>
+                      </pic:blipFill>
+                      <pic:spPr bwMode="auto">
+                        <a:xfrm>
+                          <a:off x="0" y="0"/>
+                          <a:ext cx="5612130" cy="5271185"/>
+                        </a:xfrm>
+                        <a:prstGeom prst="rect">
+                          <a:avLst/>
+                        </a:prstGeom>
+                        <a:noFill/>
+                        <a:ln w="9525">
+                          <a:noFill/>
+                          <a:miter lim="800000"/>
+                          <a:headEnd/>
+                          <a:tailEnd/>
+                        </a:ln>
+                      </pic:spPr>
+                    </pic:pic>
+                  </a:graphicData>
+                </a:graphic>
+              </wp:inline>
+            </w:drawing>
+          </w:r>
+        </w:p>
+        <w:p>
+          <w:pPr>
+            <w:jc w:val="both"/>
+            <w:rPr>
+              <w:rFonts w:ascii="Arial" w:hAnsi="Arial" w:cs="Arial"/>
+              <w:bCs/>
+            </w:rPr>
+          </w:pPr>
+          <w:r>
+            <w:rPr>
+              <w:rFonts w:ascii="Arial" w:hAnsi="Arial" w:cs="Arial"/>
+              <w:bCs/>
+            </w:rPr>
+            <w:t>Cada uno</w:t>
+          </w:r>
+          <w:r>
+            <w:rPr>
+              <w:rFonts w:ascii="Arial" w:hAnsi="Arial" w:cs="Arial"/>
+              <w:bCs/>
+            </w:rPr>
+            <w:t xml:space="preserve"> de los métodos expuestos en el diagrama anterior, se instancian a través de los siguientes casos de uso:</w:t>
+          </w:r>
+        </w:p>
+        <w:p>
+          <w:pPr>
+            <w:rPr>
+              <w:rStyle w:val="Ttulo2Car"/>
+              <w:b w:val="0"/>
+            </w:rPr>
+          </w:pPr>
+        </w:p>
+        <w:tbl>
+          <w:tblPr>
+            <w:tblW w:w="6740" w:type="dxa"/>
+            <w:jc w:val="center"/>
+            <w:tblInd w:w="56" w:type="dxa"/>
+            <w:tblCellMar>
+              <w:left w:w="70" w:type="dxa"/>
+              <w:right w:w="70" w:type="dxa"/>
+            </w:tblCellMar>
+            <w:tblLook w:val="04A0"/>
+          </w:tblPr>
+          <w:tblGrid>
+            <w:gridCol w:w="2684"/>
+            <w:gridCol w:w="4160"/>
+          </w:tblGrid>
+          <w:tr>
+            <w:trPr>
+              <w:trHeight w:val="300"/>
+              <w:jc w:val="center"/>
+            </w:trPr>
+            <w:tc>
+              <w:tcPr>
+                <w:tcW w:w="2580" w:type="dxa"/>
+                <w:tcBorders>
+                  <w:top w:val="single" w:sz="4" w:space="0" w:color="auto"/>
+                  <w:left w:val="single" w:sz="4" w:space="0" w:color="auto"/>
+                  <w:bottom w:val="single" w:sz="4" w:space="0" w:color="auto"/>
+                  <w:right w:val="single" w:sz="4" w:space="0" w:color="auto"/>
+                </w:tcBorders>
+                <w:shd w:val="clear" w:color="000000" w:fill="D8D8D8"/>
+                <w:noWrap/>
+                <w:vAlign w:val="bottom"/>
+                <w:hideMark/>
+              </w:tcPr>
+              <w:p>
+                <w:pPr>
+                  <w:spacing w:after="0" w:line="240" w:lineRule="auto"/>
+                  <w:rPr>
+                    <w:rFonts w:ascii="Arial" w:eastAsia="Times New Roman" w:hAnsi="Arial" w:cs="Arial"/>
+                    <w:b/>
+                    <w:bCs/>
+                    <w:color w:val="000000"/>
+                  </w:rPr>
+                </w:pPr>
+                <w:r>
+                  <w:rPr>
+                    <w:rFonts w:ascii="Arial" w:eastAsia="Times New Roman" w:hAnsi="Arial" w:cs="Arial"/>
+                    <w:b/>
+                    <w:bCs/>
+                    <w:color w:val="000000"/>
+                  </w:rPr>
+                  <w:lastRenderedPageBreak/>
+                  <w:t xml:space="preserve">Método </w:t>
+                </w:r>
+              </w:p>
+            </w:tc>
+            <w:tc>
+              <w:tcPr>
+                <w:tcW w:w="4160" w:type="dxa"/>
+                <w:tcBorders>
+                  <w:top w:val="single" w:sz="4" w:space="0" w:color="auto"/>
+                  <w:left w:val="nil"/>
+                  <w:bottom w:val="single" w:sz="4" w:space="0" w:color="auto"/>
+                  <w:right w:val="single" w:sz="4" w:space="0" w:color="auto"/>
+                </w:tcBorders>
+                <w:shd w:val="clear" w:color="000000" w:fill="D8D8D8"/>
+                <w:noWrap/>
+                <w:vAlign w:val="bottom"/>
+                <w:hideMark/>
+              </w:tcPr>
+              <w:p>
+                <w:pPr>
+                  <w:spacing w:after="0" w:line="240" w:lineRule="auto"/>
+                  <w:rPr>
+                    <w:rFonts w:ascii="Arial" w:eastAsia="Times New Roman" w:hAnsi="Arial" w:cs="Arial"/>
+                    <w:b/>
+                    <w:bCs/>
+                    <w:color w:val="000000"/>
+                  </w:rPr>
+                </w:pPr>
+                <w:r>
+                  <w:rPr>
+                    <w:rFonts w:ascii="Arial" w:eastAsia="Times New Roman" w:hAnsi="Arial" w:cs="Arial"/>
+                    <w:b/>
+                    <w:bCs/>
+                    <w:color w:val="000000"/>
+                  </w:rPr>
+                  <w:t>Caso de uso de Sistema</w:t>
+                </w:r>
+              </w:p>
+            </w:tc>
+          </w:tr>
+          <w:tr>
+            <w:trPr>
+              <w:trHeight w:val="300"/>
+              <w:jc w:val="center"/>
+            </w:trPr>
+            <w:tc>
+              <w:tcPr>
+                <w:tcW w:w="2580" w:type="dxa"/>
+                <w:tcBorders>
+                  <w:top w:val="nil"/>
+                  <w:left w:val="single" w:sz="4" w:space="0" w:color="auto"/>
+                  <w:bottom w:val="single" w:sz="4" w:space="0" w:color="auto"/>
+                  <w:right w:val="single" w:sz="4" w:space="0" w:color="auto"/>
+                </w:tcBorders>
+                <w:shd w:val="clear" w:color="auto" w:fill="auto"/>
+                <w:noWrap/>
+                <w:vAlign w:val="bottom"/>
+                <w:hideMark/>
+              </w:tcPr>
+              <w:p>
+                <w:pPr>
+                  <w:spacing w:after="0" w:line="240" w:lineRule="auto"/>
+                  <w:rPr>
+                    <w:rFonts w:ascii="Arial" w:eastAsia="Times New Roman" w:hAnsi="Arial" w:cs="Arial"/>
+                    <w:color w:val="000000"/>
+                  </w:rPr>
+                </w:pPr>
+                <w:r>
+                  <w:rPr>
+                    <w:rFonts w:ascii="Arial" w:eastAsia="Times New Roman" w:hAnsi="Arial" w:cs="Arial"/>
+                    <w:color w:val="000000"/>
+                  </w:rPr>
+                  <w:t>crear()</w:t>
+                </w:r>
+              </w:p>
+            </w:tc>
+            <w:tc>
+              <w:tcPr>
+                <w:tcW w:w="4160" w:type="dxa"/>
+                <w:tcBorders>
+                  <w:top w:val="nil"/>
+                  <w:left w:val="nil"/>
+                  <w:bottom w:val="single" w:sz="4" w:space="0" w:color="auto"/>
+                  <w:right w:val="single" w:sz="4" w:space="0" w:color="auto"/>
+                </w:tcBorders>
+                <w:shd w:val="clear" w:color="auto" w:fill="auto"/>
+                <w:noWrap/>
+                <w:vAlign w:val="bottom"/>
+                <w:hideMark/>
+              </w:tcPr>
+              <w:p>
+                <w:pPr>
+                  <w:spacing w:after="0" w:line="240" w:lineRule="auto"/>
+                  <w:rPr>
+                    <w:rFonts w:ascii="Arial" w:eastAsia="Times New Roman" w:hAnsi="Arial" w:cs="Arial"/>
+                    <w:color w:val="000000"/>
+                  </w:rPr>
+                </w:pPr>
+                <w:r>
+                  <w:rPr>
+                    <w:rFonts w:ascii="Arial" w:eastAsia="Times New Roman" w:hAnsi="Arial" w:cs="Arial"/>
+                    <w:color w:val="000000"/>
+                  </w:rPr>
+                  <w:t>Registrar Diagnóstico</w:t>
+                </w:r>
+              </w:p>
+            </w:tc>
+          </w:tr>
+          <w:tr>
+            <w:trPr>
+              <w:trHeight w:val="300"/>
+              <w:jc w:val="center"/>
+            </w:trPr>
+            <w:tc>
+              <w:tcPr>
+                <w:tcW w:w="2580" w:type="dxa"/>
+                <w:tcBorders>
+                  <w:top w:val="nil"/>
+                  <w:left w:val="single" w:sz="4" w:space="0" w:color="auto"/>
+                  <w:bottom w:val="single" w:sz="4" w:space="0" w:color="auto"/>
+                  <w:right w:val="single" w:sz="4" w:space="0" w:color="auto"/>
+                </w:tcBorders>
+                <w:shd w:val="clear" w:color="auto" w:fill="auto"/>
+                <w:noWrap/>
+                <w:vAlign w:val="bottom"/>
+                <w:hideMark/>
+              </w:tcPr>
+              <w:p>
+                <w:pPr>
+                  <w:spacing w:after="0" w:line="240" w:lineRule="auto"/>
+                  <w:rPr>
+                    <w:rFonts w:ascii="Arial" w:eastAsia="Times New Roman" w:hAnsi="Arial" w:cs="Arial"/>
+                    <w:color w:val="000000"/>
+                  </w:rPr>
+                </w:pPr>
+                <w:r>
+                  <w:rPr>
+                    <w:rFonts w:ascii="Arial" w:eastAsia="Times New Roman" w:hAnsi="Arial" w:cs="Arial"/>
+                    <w:color w:val="000000"/>
+                  </w:rPr>
+                  <w:t>registrarBajaDiagnostico()</w:t>
+                </w:r>
+              </w:p>
+            </w:tc>
+            <w:tc>
+              <w:tcPr>
+                <w:tcW w:w="4160" w:type="dxa"/>
+                <w:tcBorders>
+                  <w:top w:val="nil"/>
+                  <w:left w:val="nil"/>
+                  <w:bottom w:val="single" w:sz="4" w:space="0" w:color="auto"/>
+                  <w:right w:val="single" w:sz="4" w:space="0" w:color="auto"/>
+                </w:tcBorders>
+                <w:shd w:val="clear" w:color="auto" w:fill="auto"/>
+                <w:noWrap/>
+                <w:vAlign w:val="bottom"/>
+                <w:hideMark/>
+              </w:tcPr>
+              <w:p>
+                <w:pPr>
+                  <w:spacing w:after="0" w:line="240" w:lineRule="auto"/>
+                  <w:rPr>
+                    <w:rFonts w:ascii="Arial" w:eastAsia="Times New Roman" w:hAnsi="Arial" w:cs="Arial"/>
+                    <w:color w:val="000000"/>
+                  </w:rPr>
+                </w:pPr>
+                <w:r>
+                  <w:rPr>
+                    <w:rFonts w:ascii="Arial" w:eastAsia="Times New Roman" w:hAnsi="Arial" w:cs="Arial"/>
+                    <w:color w:val="000000"/>
+                  </w:rPr>
+                  <w:t>Registrar Baja de Diagnóstico</w:t>
+                </w:r>
+              </w:p>
+            </w:tc>
+          </w:tr>
+          <w:tr>
+            <w:trPr>
+              <w:trHeight w:val="300"/>
+              <w:jc w:val="center"/>
+            </w:trPr>
+            <w:tc>
+              <w:tcPr>
+                <w:tcW w:w="2580" w:type="dxa"/>
+                <w:tcBorders>
+                  <w:top w:val="nil"/>
+                  <w:left w:val="single" w:sz="4" w:space="0" w:color="auto"/>
+                  <w:bottom w:val="single" w:sz="4" w:space="0" w:color="auto"/>
+                  <w:right w:val="single" w:sz="4" w:space="0" w:color="auto"/>
+                </w:tcBorders>
+                <w:shd w:val="clear" w:color="auto" w:fill="auto"/>
+                <w:noWrap/>
+                <w:vAlign w:val="bottom"/>
+                <w:hideMark/>
+              </w:tcPr>
+              <w:p>
+                <w:pPr>
+                  <w:spacing w:after="0" w:line="240" w:lineRule="auto"/>
+                  <w:rPr>
+                    <w:rFonts w:ascii="Arial" w:eastAsia="Times New Roman" w:hAnsi="Arial" w:cs="Arial"/>
+                    <w:color w:val="000000"/>
+                  </w:rPr>
+                </w:pPr>
+                <w:r>
+                  <w:rPr>
+                    <w:rFonts w:ascii="Arial" w:eastAsia="Times New Roman" w:hAnsi="Arial" w:cs="Arial"/>
+                    <w:color w:val="000000"/>
+                  </w:rPr>
+                  <w:t>registrarAtencion()</w:t>
+                </w:r>
+              </w:p>
+            </w:tc>
+            <w:tc>
+              <w:tcPr>
+                <w:tcW w:w="4160" w:type="dxa"/>
+                <w:tcBorders>
+                  <w:top w:val="nil"/>
+                  <w:left w:val="nil"/>
+                  <w:bottom w:val="single" w:sz="4" w:space="0" w:color="auto"/>
+                  <w:right w:val="single" w:sz="4" w:space="0" w:color="auto"/>
+                </w:tcBorders>
+                <w:shd w:val="clear" w:color="auto" w:fill="auto"/>
+                <w:noWrap/>
+                <w:vAlign w:val="bottom"/>
+                <w:hideMark/>
+              </w:tcPr>
+              <w:p>
+                <w:pPr>
+                  <w:spacing w:after="0" w:line="240" w:lineRule="auto"/>
+                  <w:rPr>
+                    <w:rFonts w:ascii="Arial" w:eastAsia="Times New Roman" w:hAnsi="Arial" w:cs="Arial"/>
+                    <w:color w:val="000000"/>
+                  </w:rPr>
+                </w:pPr>
+                <w:r>
+                  <w:rPr>
+                    <w:rFonts w:ascii="Arial" w:eastAsia="Times New Roman" w:hAnsi="Arial" w:cs="Arial"/>
+                    <w:color w:val="000000"/>
+                  </w:rPr>
+                  <w:t>Registrar Atención en Historia Clínica</w:t>
+                </w:r>
+              </w:p>
+            </w:tc>
+          </w:tr>
+        </w:tbl>
+        <w:p>
+          <w:pPr>
+            <w:rPr>
+              <w:rStyle w:val="Ttulo2Car"/>
+              <w:b w:val="0"/>
+            </w:rPr>
+          </w:pPr>
+        </w:p>
+        <w:p>
+          <w:pPr>
+            <w:rPr>
+              <w:rStyle w:val="Ttulo2Car"/>
+              <w:b w:val="0"/>
+            </w:rPr>
+          </w:pPr>
+          <w:r>
+            <w:rPr>
+              <w:rStyle w:val="Ttulo2Car"/>
+              <w:b w:val="0"/>
+            </w:rPr>
+            <w:br w:type="page"/>
+          </w:r>
+        </w:p>
+        <w:p>
+          <w:pPr>
+            <w:pStyle w:val="Ttulo1"/>
+            <w:rPr>
+              <w:rStyle w:val="Ttulo2Car"/>
+              <w:b w:val="0"/>
+              <w:bCs w:val="0"/>
+              <w:color w:val="365F91" w:themeColor="accent1" w:themeShade="BF"/>
+              <w:sz w:val="32"/>
+            </w:rPr>
+          </w:pPr>
+          <w:bookmarkStart w:id="5" w:name="_Toc365930309"/>
+          <w:r>
+            <w:rPr>
+              <w:rStyle w:val="Ttulo2Car"/>
+              <w:b w:val="0"/>
+              <w:bCs w:val="0"/>
+              <w:color w:val="365F91" w:themeColor="accent1" w:themeShade="BF"/>
+              <w:sz w:val="32"/>
+            </w:rPr>
+            <w:lastRenderedPageBreak/>
+            <w:t>Diagrama Entidad Relación</w:t>
+          </w:r>
+          <w:bookmarkEnd w:id="5"/>
+        </w:p>
+        <w:p>
+          <w:pPr>
+            <w:ind w:firstLine="708"/>
+            <w:rPr>
+              <w:rStyle w:val="Ttulo2Car"/>
+              <w:b w:val="0"/>
+            </w:rPr>
+          </w:pPr>
+          <w:r>
+            <w:rPr>
+              <w:noProof/>
+            </w:rPr>
             <w:drawing>
               <wp:anchor distT="0" distB="0" distL="114300" distR="114300" simplePos="0" relativeHeight="251668480" behindDoc="1" locked="0" layoutInCell="1" allowOverlap="1">
                 <wp:simplePos x="0" y="0"/>
@@ -1647,7 +2808,7 @@
                         <pic:cNvPicPr/>
                       </pic:nvPicPr>
                       <pic:blipFill>
-                        <a:blip r:embed="rId12"/>
+                        <a:blip r:embed="rId13"/>
                         <a:stretch>
                           <a:fillRect/>
                         </a:stretch>
@@ -1717,7 +2878,6 @@
               <w:szCs w:val="26"/>
             </w:rPr>
           </w:pPr>
-          <w:bookmarkStart w:id="4" w:name="_Toc363922639"/>
           <w:r>
             <w:rPr>
               <w:rFonts w:asciiTheme="majorHAnsi" w:eastAsiaTheme="majorEastAsia" w:hAnsiTheme="majorHAnsi" w:cstheme="majorBidi"/>
@@ -1750,19 +2910,7 @@
               <w:sz w:val="26"/>
               <w:szCs w:val="26"/>
             </w:rPr>
-            <w:t>uncionales a Implementar</w:t>
-          </w:r>
-          <w:bookmarkEnd w:id="4"/>
-          <w:r>
-            <w:rPr>
-              <w:rFonts w:asciiTheme="majorHAnsi" w:eastAsiaTheme="majorEastAsia" w:hAnsiTheme="majorHAnsi" w:cstheme="majorBidi"/>
-              <w:bCs/>
-              <w:noProof/>
-              <w:color w:val="4F81BD" w:themeColor="accent1"/>
-              <w:sz w:val="26"/>
-              <w:szCs w:val="26"/>
-            </w:rPr>
-            <w:t xml:space="preserve"> </w:t>
+            <w:t xml:space="preserve">uncionales a Implementar </w:t>
           </w:r>
         </w:p>
         <w:tbl>
@@ -3598,8 +4746,8 @@
       </w:sdtContent>
     </w:sdt>
     <w:sectPr>
-      <w:headerReference w:type="default" r:id="rId13"/>
-      <w:footerReference w:type="default" r:id="rId14"/>
+      <w:headerReference w:type="default" r:id="rId14"/>
+      <w:footerReference w:type="default" r:id="rId15"/>
       <w:pgSz w:w="12240" w:h="15840"/>
       <w:pgMar w:top="1417" w:right="1701" w:bottom="1417" w:left="1701" w:header="708" w:footer="708" w:gutter="0"/>
       <w:cols w:space="708"/>
@@ -3710,7 +4858,7 @@
           <w:noProof/>
           <w:lang w:val="es-ES"/>
         </w:rPr>
-        <w:t>7</w:t>
+        <w:t>9</w:t>
       </w:r>
     </w:fldSimple>
   </w:p>
@@ -3808,7 +4956,7 @@
                         <a:blip r:embed="rId1">
                           <a:extLst>
                             <a:ext uri="{28A0092B-C50C-407E-A947-70E740481C1C}">
-                              <a14:useLocalDpi xmlns:a14="http://schemas.microsoft.com/office/drawing/2010/main" xmlns:wps="http://schemas.microsoft.com/office/word/2010/wordprocessingShape" xmlns:wpi="http://schemas.microsoft.com/office/word/2010/wordprocessingInk" xmlns:wpg="http://schemas.microsoft.com/office/word/2010/wordprocessingGroup" xmlns:w15="http://schemas.microsoft.com/office/word/2012/wordml" xmlns:w14="http://schemas.microsoft.com/office/word/2010/wordml" xmlns:w="http://schemas.openxmlformats.org/wordprocessingml/2006/main" xmlns:w10="urn:schemas-microsoft-com:office:word" xmlns:wp14="http://schemas.microsoft.com/office/word/2010/wordprocessingDrawing" xmlns:v="urn:schemas-microsoft-com:vml" xmlns:o="urn:schemas-microsoft-com:office:office" xmlns:mc="http://schemas.openxmlformats.org/markup-compatibility/2006" xmlns:wpc="http://schemas.microsoft.com/office/word/2010/wordprocessingCanvas" xmlns="" val="0"/>
+                              <a14:useLocalDpi xmlns="" xmlns:wpc="http://schemas.microsoft.com/office/word/2010/wordprocessingCanvas" xmlns:mc="http://schemas.openxmlformats.org/markup-compatibility/2006" xmlns:o="urn:schemas-microsoft-com:office:office" xmlns:v="urn:schemas-microsoft-com:vml" xmlns:wp14="http://schemas.microsoft.com/office/word/2010/wordprocessingDrawing" xmlns:w10="urn:schemas-microsoft-com:office:word" xmlns:w="http://schemas.openxmlformats.org/wordprocessingml/2006/main" xmlns:w14="http://schemas.microsoft.com/office/word/2010/wordml" xmlns:w15="http://schemas.microsoft.com/office/word/2012/wordml" xmlns:wpg="http://schemas.microsoft.com/office/word/2010/wordprocessingGroup" xmlns:wpi="http://schemas.microsoft.com/office/word/2010/wordprocessingInk" xmlns:wps="http://schemas.microsoft.com/office/word/2010/wordprocessingShape" xmlns:a14="http://schemas.microsoft.com/office/drawing/2010/main" val="0"/>
                             </a:ext>
                           </a:extLst>
                         </a:blip>
@@ -4510,6 +5658,25 @@
       <w:ind w:left="220"/>
     </w:pPr>
   </w:style>
+  <w:style w:type="paragraph" w:styleId="Epgrafe">
+    <w:name w:val="caption"/>
+    <w:basedOn w:val="Normal"/>
+    <w:next w:val="Normal"/>
+    <w:uiPriority w:val="35"/>
+    <w:unhideWhenUsed/>
+    <w:qFormat/>
+    <w:rsid w:val="00EB4379"/>
+    <w:pPr>
+      <w:spacing w:line="240" w:lineRule="auto"/>
+    </w:pPr>
+    <w:rPr>
+      <w:b/>
+      <w:bCs/>
+      <w:color w:val="4F81BD" w:themeColor="accent1"/>
+      <w:sz w:val="18"/>
+      <w:szCs w:val="18"/>
+    </w:rPr>
+  </w:style>
 </w:styles>
 </file>
 
@@ -4820,7 +5987,7 @@
 </file>
 
 <file path=customXml/itemProps2.xml><?xml version="1.0" encoding="utf-8"?>
-<ds:datastoreItem xmlns:ds="http://schemas.openxmlformats.org/officeDocument/2006/customXml" ds:itemID="{138BC5FD-46A9-4AF3-9414-CA9717909244}">
+<ds:datastoreItem xmlns:ds="http://schemas.openxmlformats.org/officeDocument/2006/customXml" ds:itemID="{C6DB2E74-B58C-4D48-988D-9FC953965FF9}">
   <ds:schemaRefs>
     <ds:schemaRef ds:uri="http://schemas.openxmlformats.org/officeDocument/2006/bibliography"/>
   </ds:schemaRefs>

</xml_diff>

<commit_message>
se modifico Modelo de Diseño.docx
</commit_message>
<xml_diff>
--- a/repository/S.A.P.O/Producto/Iteraciones/Iteracion_02/04_Documento_Diseño/Modelo de Diseño.docx
+++ b/repository/S.A.P.O/Producto/Iteraciones/Iteracion_02/04_Documento_Diseño/Modelo de Diseño.docx
@@ -117,7 +117,7 @@
                 <v:imagedata r:id="rId9" o:title=""/>
                 <w10:wrap type="tight"/>
               </v:shape>
-              <o:OLEObject Type="Embed" ProgID="PBrush" ShapeID="_x0000_s1033" DrawAspect="Content" ObjectID="_1442066896" r:id="rId10"/>
+              <o:OLEObject Type="Embed" ProgID="PBrush" ShapeID="_x0000_s1033" DrawAspect="Content" ObjectID="_1442155578" r:id="rId10"/>
             </w:object>
           </w:r>
           <w:r>
@@ -380,21 +380,12 @@
                           <w:szCs w:val="28"/>
                         </w:rPr>
                       </w:pPr>
-                      <w:proofErr w:type="spellStart"/>
                       <w:r>
                         <w:rPr>
                           <w:rFonts w:ascii="Arial" w:hAnsi="Arial" w:cs="Arial"/>
                           <w:szCs w:val="28"/>
                         </w:rPr>
-                        <w:t>Biancato</w:t>
-                      </w:r>
-                      <w:proofErr w:type="spellEnd"/>
-                      <w:r>
-                        <w:rPr>
-                          <w:rFonts w:ascii="Arial" w:hAnsi="Arial" w:cs="Arial"/>
-                          <w:szCs w:val="28"/>
-                        </w:rPr>
-                        <w:t>, Enzo</w:t>
+                        <w:t>Biancato, Enzo</w:t>
                       </w:r>
                       <w:r>
                         <w:rPr>
@@ -548,21 +539,12 @@
                           <w:szCs w:val="28"/>
                         </w:rPr>
                       </w:pPr>
-                      <w:proofErr w:type="spellStart"/>
                       <w:r>
                         <w:rPr>
                           <w:rFonts w:ascii="Arial" w:hAnsi="Arial" w:cs="Arial"/>
                           <w:szCs w:val="28"/>
                         </w:rPr>
-                        <w:t>Gastañaga</w:t>
-                      </w:r>
-                      <w:proofErr w:type="spellEnd"/>
-                      <w:r>
-                        <w:rPr>
-                          <w:rFonts w:ascii="Arial" w:hAnsi="Arial" w:cs="Arial"/>
-                          <w:szCs w:val="28"/>
-                        </w:rPr>
-                        <w:t>, Iris Nancy (Titular)</w:t>
+                        <w:t>Gastañaga, Iris Nancy (Titular)</w:t>
                       </w:r>
                     </w:p>
                     <w:p>
@@ -574,21 +556,12 @@
                           <w:szCs w:val="28"/>
                         </w:rPr>
                       </w:pPr>
-                      <w:proofErr w:type="spellStart"/>
                       <w:r>
                         <w:rPr>
                           <w:rFonts w:ascii="Arial" w:hAnsi="Arial" w:cs="Arial"/>
                           <w:szCs w:val="28"/>
                         </w:rPr>
-                        <w:t>Savi</w:t>
-                      </w:r>
-                      <w:proofErr w:type="spellEnd"/>
-                      <w:r>
-                        <w:rPr>
-                          <w:rFonts w:ascii="Arial" w:hAnsi="Arial" w:cs="Arial"/>
-                          <w:szCs w:val="28"/>
-                        </w:rPr>
-                        <w:t>, Cecilia Andrea (JTP)</w:t>
+                        <w:t>Savi, Cecilia Andrea (JTP)</w:t>
                       </w:r>
                     </w:p>
                     <w:p>
@@ -685,21 +658,7 @@
               <w:rFonts w:ascii="Arial" w:hAnsi="Arial" w:cs="Arial"/>
               <w:szCs w:val="28"/>
             </w:rPr>
-            <w:t>Fecha: 10/08</w:t>
-          </w:r>
-          <w:r>
-            <w:rPr>
-              <w:rFonts w:ascii="Arial" w:hAnsi="Arial" w:cs="Arial"/>
-              <w:szCs w:val="28"/>
-            </w:rPr>
-            <w:t>/</w:t>
-          </w:r>
-          <w:r>
-            <w:rPr>
-              <w:rFonts w:ascii="Arial" w:hAnsi="Arial" w:cs="Arial"/>
-              <w:szCs w:val="28"/>
-            </w:rPr>
-            <w:t>2013</w:t>
+            <w:t>AÑO 2013</w:t>
           </w:r>
         </w:p>
         <w:p>
@@ -900,23 +859,14 @@
                     <w:rFonts w:ascii="Arial" w:hAnsi="Arial" w:cs="Arial"/>
                     <w:sz w:val="20"/>
                   </w:rPr>
-                  <w:t xml:space="preserve">Se crea el </w:t>
-                </w:r>
-                <w:proofErr w:type="gramStart"/>
+                  <w:t>Se crea el documento</w:t>
+                </w:r>
                 <w:r>
                   <w:rPr>
                     <w:rFonts w:ascii="Arial" w:hAnsi="Arial" w:cs="Arial"/>
                     <w:sz w:val="20"/>
                   </w:rPr>
-                  <w:t>documento  y</w:t>
-                </w:r>
-                <w:proofErr w:type="gramEnd"/>
-                <w:r>
-                  <w:rPr>
-                    <w:rFonts w:ascii="Arial" w:hAnsi="Arial" w:cs="Arial"/>
-                    <w:sz w:val="20"/>
-                  </w:rPr>
-                  <w:t xml:space="preserve"> se agregan los diagramas de Transición de Estados y los Requerimientos No Funcionales.</w:t>
+                  <w:t xml:space="preserve"> y se agregan los diagramas de Transición de Estados y los Requerimientos No Funcionales.</w:t>
                 </w:r>
               </w:p>
             </w:tc>
@@ -1121,33 +1071,15 @@
                     <w:rFonts w:ascii="Arial" w:hAnsi="Arial" w:cs="Arial"/>
                     <w:sz w:val="20"/>
                   </w:rPr>
-                  <w:t xml:space="preserve">Se agregó el DTE modificado de la clase </w:t>
-                </w:r>
-                <w:proofErr w:type="spellStart"/>
+                  <w:t xml:space="preserve">Se agregó el DTE modificado de la clase AsignacionPaciente y el DTE de la clase Diagnostico. Se </w:t>
+                </w:r>
                 <w:r>
                   <w:rPr>
                     <w:rFonts w:ascii="Arial" w:hAnsi="Arial" w:cs="Arial"/>
                     <w:sz w:val="20"/>
                   </w:rPr>
-                  <w:t>AsignacionPaciente</w:t>
-                </w:r>
-                <w:proofErr w:type="spellEnd"/>
-                <w:r>
-                  <w:rPr>
-                    <w:rFonts w:ascii="Arial" w:hAnsi="Arial" w:cs="Arial"/>
-                    <w:sz w:val="20"/>
-                  </w:rPr>
-                  <w:t xml:space="preserve"> y el DTE de la clase Diagnostico. Se </w:t>
-                </w:r>
-                <w:proofErr w:type="spellStart"/>
-                <w:r>
-                  <w:rPr>
-                    <w:rFonts w:ascii="Arial" w:hAnsi="Arial" w:cs="Arial"/>
-                    <w:sz w:val="20"/>
-                  </w:rPr>
-                  <w:t>agrego</w:t>
-                </w:r>
-                <w:proofErr w:type="spellEnd"/>
+                  <w:t>agregó</w:t>
+                </w:r>
                 <w:r>
                   <w:rPr>
                     <w:rFonts w:ascii="Arial" w:hAnsi="Arial" w:cs="Arial"/>
@@ -1192,21 +1124,12 @@
                     <w:sz w:val="20"/>
                   </w:rPr>
                 </w:pPr>
-                <w:proofErr w:type="spellStart"/>
                 <w:r>
                   <w:rPr>
                     <w:rFonts w:ascii="Arial" w:hAnsi="Arial" w:cs="Arial"/>
                     <w:sz w:val="20"/>
                   </w:rPr>
-                  <w:t>Biancato</w:t>
-                </w:r>
-                <w:proofErr w:type="spellEnd"/>
-                <w:r>
-                  <w:rPr>
-                    <w:rFonts w:ascii="Arial" w:hAnsi="Arial" w:cs="Arial"/>
-                    <w:sz w:val="20"/>
-                  </w:rPr>
-                  <w:t xml:space="preserve"> - Spesot</w:t>
+                  <w:t>Biancato - Spesot</w:t>
                 </w:r>
               </w:p>
             </w:tc>
@@ -1305,13 +1228,128 @@
               <w:r>
                 <w:fldChar w:fldCharType="separate"/>
               </w:r>
-              <w:hyperlink w:anchor="_Toc368325050" w:history="1">
+              <w:bookmarkStart w:id="0" w:name="_GoBack"/>
+              <w:bookmarkEnd w:id="0"/>
+              <w:r>
+                <w:rPr>
+                  <w:rStyle w:val="Hipervnculo"/>
+                  <w:noProof/>
+                </w:rPr>
+                <w:fldChar w:fldCharType="begin"/>
+              </w:r>
+              <w:r>
+                <w:rPr>
+                  <w:rStyle w:val="Hipervnculo"/>
+                  <w:noProof/>
+                </w:rPr>
+                <w:instrText xml:space="preserve"> </w:instrText>
+              </w:r>
+              <w:r>
+                <w:rPr>
+                  <w:noProof/>
+                </w:rPr>
+                <w:instrText>HYPERLINK \l "_Toc368413749"</w:instrText>
+              </w:r>
+              <w:r>
+                <w:rPr>
+                  <w:rStyle w:val="Hipervnculo"/>
+                  <w:noProof/>
+                </w:rPr>
+                <w:instrText xml:space="preserve"> </w:instrText>
+              </w:r>
+              <w:r>
+                <w:rPr>
+                  <w:rStyle w:val="Hipervnculo"/>
+                  <w:noProof/>
+                </w:rPr>
+              </w:r>
+              <w:r>
+                <w:rPr>
+                  <w:rStyle w:val="Hipervnculo"/>
+                  <w:noProof/>
+                </w:rPr>
+                <w:fldChar w:fldCharType="separate"/>
+              </w:r>
+              <w:r>
+                <w:rPr>
+                  <w:rStyle w:val="Hipervnculo"/>
+                  <w:noProof/>
+                </w:rPr>
+                <w:t>Introducción</w:t>
+              </w:r>
+              <w:r>
+                <w:rPr>
+                  <w:noProof/>
+                  <w:webHidden/>
+                </w:rPr>
+                <w:tab/>
+              </w:r>
+              <w:r>
+                <w:rPr>
+                  <w:noProof/>
+                  <w:webHidden/>
+                </w:rPr>
+                <w:fldChar w:fldCharType="begin"/>
+              </w:r>
+              <w:r>
+                <w:rPr>
+                  <w:noProof/>
+                  <w:webHidden/>
+                </w:rPr>
+                <w:instrText xml:space="preserve"> PAGEREF _Toc368413749 \h </w:instrText>
+              </w:r>
+              <w:r>
+                <w:rPr>
+                  <w:noProof/>
+                  <w:webHidden/>
+                </w:rPr>
+              </w:r>
+              <w:r>
+                <w:rPr>
+                  <w:noProof/>
+                  <w:webHidden/>
+                </w:rPr>
+                <w:fldChar w:fldCharType="separate"/>
+              </w:r>
+              <w:r>
+                <w:rPr>
+                  <w:noProof/>
+                  <w:webHidden/>
+                </w:rPr>
+                <w:t>4</w:t>
+              </w:r>
+              <w:r>
+                <w:rPr>
+                  <w:noProof/>
+                  <w:webHidden/>
+                </w:rPr>
+                <w:fldChar w:fldCharType="end"/>
+              </w:r>
+              <w:r>
+                <w:rPr>
+                  <w:rStyle w:val="Hipervnculo"/>
+                  <w:noProof/>
+                </w:rPr>
+                <w:fldChar w:fldCharType="end"/>
+              </w:r>
+            </w:p>
+            <w:p>
+              <w:pPr>
+                <w:pStyle w:val="TDC1"/>
+                <w:tabs>
+                  <w:tab w:val="right" w:leader="dot" w:pos="8828"/>
+                </w:tabs>
+                <w:rPr>
+                  <w:noProof/>
+                </w:rPr>
+              </w:pPr>
+              <w:hyperlink w:anchor="_Toc368413750" w:history="1">
                 <w:r>
                   <w:rPr>
                     <w:rStyle w:val="Hipervnculo"/>
                     <w:noProof/>
                   </w:rPr>
-                  <w:t>Introducción</w:t>
+                  <w:t>Diagrama de Transición de Estados</w:t>
                 </w:r>
                 <w:r>
                   <w:rPr>
@@ -1332,7 +1370,7 @@
                     <w:noProof/>
                     <w:webHidden/>
                   </w:rPr>
-                  <w:instrText xml:space="preserve"> PAGEREF _Toc368325050 \h </w:instrText>
+                  <w:instrText xml:space="preserve"> PAGEREF _Toc368413750 \h </w:instrText>
                 </w:r>
                 <w:r>
                   <w:rPr>
@@ -1353,6 +1391,142 @@
                     <w:webHidden/>
                   </w:rPr>
                   <w:t>4</w:t>
+                </w:r>
+                <w:r>
+                  <w:rPr>
+                    <w:noProof/>
+                    <w:webHidden/>
+                  </w:rPr>
+                  <w:fldChar w:fldCharType="end"/>
+                </w:r>
+              </w:hyperlink>
+            </w:p>
+            <w:p>
+              <w:pPr>
+                <w:pStyle w:val="TDC2"/>
+                <w:tabs>
+                  <w:tab w:val="right" w:leader="dot" w:pos="8828"/>
+                </w:tabs>
+                <w:rPr>
+                  <w:noProof/>
+                </w:rPr>
+              </w:pPr>
+              <w:hyperlink w:anchor="_Toc368413751" w:history="1">
+                <w:r>
+                  <w:rPr>
+                    <w:rStyle w:val="Hipervnculo"/>
+                    <w:noProof/>
+                  </w:rPr>
+                  <w:t>Clase AsignacionPaciente</w:t>
+                </w:r>
+                <w:r>
+                  <w:rPr>
+                    <w:noProof/>
+                    <w:webHidden/>
+                  </w:rPr>
+                  <w:tab/>
+                </w:r>
+                <w:r>
+                  <w:rPr>
+                    <w:noProof/>
+                    <w:webHidden/>
+                  </w:rPr>
+                  <w:fldChar w:fldCharType="begin"/>
+                </w:r>
+                <w:r>
+                  <w:rPr>
+                    <w:noProof/>
+                    <w:webHidden/>
+                  </w:rPr>
+                  <w:instrText xml:space="preserve"> PAGEREF _Toc368413751 \h </w:instrText>
+                </w:r>
+                <w:r>
+                  <w:rPr>
+                    <w:noProof/>
+                    <w:webHidden/>
+                  </w:rPr>
+                </w:r>
+                <w:r>
+                  <w:rPr>
+                    <w:noProof/>
+                    <w:webHidden/>
+                  </w:rPr>
+                  <w:fldChar w:fldCharType="separate"/>
+                </w:r>
+                <w:r>
+                  <w:rPr>
+                    <w:noProof/>
+                    <w:webHidden/>
+                  </w:rPr>
+                  <w:t>4</w:t>
+                </w:r>
+                <w:r>
+                  <w:rPr>
+                    <w:noProof/>
+                    <w:webHidden/>
+                  </w:rPr>
+                  <w:fldChar w:fldCharType="end"/>
+                </w:r>
+              </w:hyperlink>
+            </w:p>
+            <w:p>
+              <w:pPr>
+                <w:pStyle w:val="TDC2"/>
+                <w:tabs>
+                  <w:tab w:val="right" w:leader="dot" w:pos="8828"/>
+                </w:tabs>
+                <w:rPr>
+                  <w:noProof/>
+                </w:rPr>
+              </w:pPr>
+              <w:hyperlink w:anchor="_Toc368413752" w:history="1">
+                <w:r>
+                  <w:rPr>
+                    <w:rStyle w:val="Hipervnculo"/>
+                    <w:noProof/>
+                  </w:rPr>
+                  <w:t>Clase Diagnostico</w:t>
+                </w:r>
+                <w:r>
+                  <w:rPr>
+                    <w:noProof/>
+                    <w:webHidden/>
+                  </w:rPr>
+                  <w:tab/>
+                </w:r>
+                <w:r>
+                  <w:rPr>
+                    <w:noProof/>
+                    <w:webHidden/>
+                  </w:rPr>
+                  <w:fldChar w:fldCharType="begin"/>
+                </w:r>
+                <w:r>
+                  <w:rPr>
+                    <w:noProof/>
+                    <w:webHidden/>
+                  </w:rPr>
+                  <w:instrText xml:space="preserve"> PAGEREF _Toc368413752 \h </w:instrText>
+                </w:r>
+                <w:r>
+                  <w:rPr>
+                    <w:noProof/>
+                    <w:webHidden/>
+                  </w:rPr>
+                </w:r>
+                <w:r>
+                  <w:rPr>
+                    <w:noProof/>
+                    <w:webHidden/>
+                  </w:rPr>
+                  <w:fldChar w:fldCharType="separate"/>
+                </w:r>
+                <w:r>
+                  <w:rPr>
+                    <w:noProof/>
+                    <w:webHidden/>
+                  </w:rPr>
+                  <w:t>5</w:t>
                 </w:r>
                 <w:r>
                   <w:rPr>
@@ -1373,13 +1547,13 @@
                   <w:noProof/>
                 </w:rPr>
               </w:pPr>
-              <w:hyperlink w:anchor="_Toc368325051" w:history="1">
+              <w:hyperlink w:anchor="_Toc368413753" w:history="1">
                 <w:r>
                   <w:rPr>
                     <w:rStyle w:val="Hipervnculo"/>
                     <w:noProof/>
                   </w:rPr>
-                  <w:t>Diagrama de Transición de Estados</w:t>
+                  <w:t>Diagrama de clases de diseño</w:t>
                 </w:r>
                 <w:r>
                   <w:rPr>
@@ -1400,7 +1574,7 @@
                     <w:noProof/>
                     <w:webHidden/>
                   </w:rPr>
-                  <w:instrText xml:space="preserve"> PAGEREF _Toc368325051 \h </w:instrText>
+                  <w:instrText xml:space="preserve"> PAGEREF _Toc368413753 \h </w:instrText>
                 </w:r>
                 <w:r>
                   <w:rPr>
@@ -1420,7 +1594,143 @@
                     <w:noProof/>
                     <w:webHidden/>
                   </w:rPr>
-                  <w:t>4</w:t>
+                  <w:t>6</w:t>
+                </w:r>
+                <w:r>
+                  <w:rPr>
+                    <w:noProof/>
+                    <w:webHidden/>
+                  </w:rPr>
+                  <w:fldChar w:fldCharType="end"/>
+                </w:r>
+              </w:hyperlink>
+            </w:p>
+            <w:p>
+              <w:pPr>
+                <w:pStyle w:val="TDC1"/>
+                <w:tabs>
+                  <w:tab w:val="right" w:leader="dot" w:pos="8828"/>
+                </w:tabs>
+                <w:rPr>
+                  <w:noProof/>
+                </w:rPr>
+              </w:pPr>
+              <w:hyperlink w:anchor="_Toc368413754" w:history="1">
+                <w:r>
+                  <w:rPr>
+                    <w:rStyle w:val="Hipervnculo"/>
+                    <w:noProof/>
+                  </w:rPr>
+                  <w:t>Diagrama Entidad Relación</w:t>
+                </w:r>
+                <w:r>
+                  <w:rPr>
+                    <w:noProof/>
+                    <w:webHidden/>
+                  </w:rPr>
+                  <w:tab/>
+                </w:r>
+                <w:r>
+                  <w:rPr>
+                    <w:noProof/>
+                    <w:webHidden/>
+                  </w:rPr>
+                  <w:fldChar w:fldCharType="begin"/>
+                </w:r>
+                <w:r>
+                  <w:rPr>
+                    <w:noProof/>
+                    <w:webHidden/>
+                  </w:rPr>
+                  <w:instrText xml:space="preserve"> PAGEREF _Toc368413754 \h </w:instrText>
+                </w:r>
+                <w:r>
+                  <w:rPr>
+                    <w:noProof/>
+                    <w:webHidden/>
+                  </w:rPr>
+                </w:r>
+                <w:r>
+                  <w:rPr>
+                    <w:noProof/>
+                    <w:webHidden/>
+                  </w:rPr>
+                  <w:fldChar w:fldCharType="separate"/>
+                </w:r>
+                <w:r>
+                  <w:rPr>
+                    <w:noProof/>
+                    <w:webHidden/>
+                  </w:rPr>
+                  <w:t>6</w:t>
+                </w:r>
+                <w:r>
+                  <w:rPr>
+                    <w:noProof/>
+                    <w:webHidden/>
+                  </w:rPr>
+                  <w:fldChar w:fldCharType="end"/>
+                </w:r>
+              </w:hyperlink>
+            </w:p>
+            <w:p>
+              <w:pPr>
+                <w:pStyle w:val="TDC1"/>
+                <w:tabs>
+                  <w:tab w:val="right" w:leader="dot" w:pos="8828"/>
+                </w:tabs>
+                <w:rPr>
+                  <w:noProof/>
+                </w:rPr>
+              </w:pPr>
+              <w:hyperlink w:anchor="_Toc368413755" w:history="1">
+                <w:r>
+                  <w:rPr>
+                    <w:rStyle w:val="Hipervnculo"/>
+                    <w:noProof/>
+                  </w:rPr>
+                  <w:t>Patrones Arquitectónicos</w:t>
+                </w:r>
+                <w:r>
+                  <w:rPr>
+                    <w:noProof/>
+                    <w:webHidden/>
+                  </w:rPr>
+                  <w:tab/>
+                </w:r>
+                <w:r>
+                  <w:rPr>
+                    <w:noProof/>
+                    <w:webHidden/>
+                  </w:rPr>
+                  <w:fldChar w:fldCharType="begin"/>
+                </w:r>
+                <w:r>
+                  <w:rPr>
+                    <w:noProof/>
+                    <w:webHidden/>
+                  </w:rPr>
+                  <w:instrText xml:space="preserve"> PAGEREF _Toc368413755 \h </w:instrText>
+                </w:r>
+                <w:r>
+                  <w:rPr>
+                    <w:noProof/>
+                    <w:webHidden/>
+                  </w:rPr>
+                </w:r>
+                <w:r>
+                  <w:rPr>
+                    <w:noProof/>
+                    <w:webHidden/>
+                  </w:rPr>
+                  <w:fldChar w:fldCharType="separate"/>
+                </w:r>
+                <w:r>
+                  <w:rPr>
+                    <w:noProof/>
+                    <w:webHidden/>
+                  </w:rPr>
+                  <w:t>9</w:t>
                 </w:r>
                 <w:r>
                   <w:rPr>
@@ -1441,13 +1751,14 @@
                   <w:noProof/>
                 </w:rPr>
               </w:pPr>
-              <w:hyperlink w:anchor="_Toc368325052" w:history="1">
+              <w:hyperlink w:anchor="_Toc368413756" w:history="1">
                 <w:r>
                   <w:rPr>
                     <w:rStyle w:val="Hipervnculo"/>
+                    <w:rFonts w:eastAsia="Times New Roman"/>
                     <w:noProof/>
                   </w:rPr>
-                  <w:t>Clase AsignacionPaciente</w:t>
+                  <w:t>N- Tier</w:t>
                 </w:r>
                 <w:r>
                   <w:rPr>
@@ -1468,7 +1779,7 @@
                     <w:noProof/>
                     <w:webHidden/>
                   </w:rPr>
-                  <w:instrText xml:space="preserve"> PAGEREF _Toc368325052 \h </w:instrText>
+                  <w:instrText xml:space="preserve"> PAGEREF _Toc368413756 \h </w:instrText>
                 </w:r>
                 <w:r>
                   <w:rPr>
@@ -1488,7 +1799,7 @@
                     <w:noProof/>
                     <w:webHidden/>
                   </w:rPr>
-                  <w:t>4</w:t>
+                  <w:t>9</w:t>
                 </w:r>
                 <w:r>
                   <w:rPr>
@@ -1509,218 +1820,14 @@
                   <w:noProof/>
                 </w:rPr>
               </w:pPr>
-              <w:hyperlink w:anchor="_Toc368325053" w:history="1">
-                <w:r>
-                  <w:rPr>
-                    <w:rStyle w:val="Hipervnculo"/>
-                    <w:noProof/>
-                  </w:rPr>
-                  <w:t>Clase Diagnostico</w:t>
-                </w:r>
-                <w:r>
-                  <w:rPr>
-                    <w:noProof/>
-                    <w:webHidden/>
-                  </w:rPr>
-                  <w:tab/>
-                </w:r>
-                <w:r>
-                  <w:rPr>
-                    <w:noProof/>
-                    <w:webHidden/>
-                  </w:rPr>
-                  <w:fldChar w:fldCharType="begin"/>
-                </w:r>
-                <w:r>
-                  <w:rPr>
-                    <w:noProof/>
-                    <w:webHidden/>
-                  </w:rPr>
-                  <w:instrText xml:space="preserve"> PAGEREF _Toc368325053 \h </w:instrText>
-                </w:r>
-                <w:r>
-                  <w:rPr>
-                    <w:noProof/>
-                    <w:webHidden/>
-                  </w:rPr>
-                </w:r>
-                <w:r>
-                  <w:rPr>
-                    <w:noProof/>
-                    <w:webHidden/>
-                  </w:rPr>
-                  <w:fldChar w:fldCharType="separate"/>
-                </w:r>
-                <w:r>
-                  <w:rPr>
-                    <w:noProof/>
-                    <w:webHidden/>
-                  </w:rPr>
-                  <w:t>5</w:t>
-                </w:r>
-                <w:r>
-                  <w:rPr>
-                    <w:noProof/>
-                    <w:webHidden/>
-                  </w:rPr>
-                  <w:fldChar w:fldCharType="end"/>
-                </w:r>
-              </w:hyperlink>
-            </w:p>
-            <w:p>
-              <w:pPr>
-                <w:pStyle w:val="TDC1"/>
-                <w:tabs>
-                  <w:tab w:val="right" w:leader="dot" w:pos="8828"/>
-                </w:tabs>
-                <w:rPr>
-                  <w:noProof/>
-                </w:rPr>
-              </w:pPr>
-              <w:hyperlink w:anchor="_Toc368325054" w:history="1">
-                <w:r>
-                  <w:rPr>
-                    <w:rStyle w:val="Hipervnculo"/>
-                    <w:noProof/>
-                  </w:rPr>
-                  <w:t>Diagrama Entidad Relación</w:t>
-                </w:r>
-                <w:r>
-                  <w:rPr>
-                    <w:noProof/>
-                    <w:webHidden/>
-                  </w:rPr>
-                  <w:tab/>
-                </w:r>
-                <w:r>
-                  <w:rPr>
-                    <w:noProof/>
-                    <w:webHidden/>
-                  </w:rPr>
-                  <w:fldChar w:fldCharType="begin"/>
-                </w:r>
-                <w:r>
-                  <w:rPr>
-                    <w:noProof/>
-                    <w:webHidden/>
-                  </w:rPr>
-                  <w:instrText xml:space="preserve"> PAGEREF _Toc368325054 \h </w:instrText>
-                </w:r>
-                <w:r>
-                  <w:rPr>
-                    <w:noProof/>
-                    <w:webHidden/>
-                  </w:rPr>
-                </w:r>
-                <w:r>
-                  <w:rPr>
-                    <w:noProof/>
-                    <w:webHidden/>
-                  </w:rPr>
-                  <w:fldChar w:fldCharType="separate"/>
-                </w:r>
-                <w:r>
-                  <w:rPr>
-                    <w:noProof/>
-                    <w:webHidden/>
-                  </w:rPr>
-                  <w:t>7</w:t>
-                </w:r>
-                <w:r>
-                  <w:rPr>
-                    <w:noProof/>
-                    <w:webHidden/>
-                  </w:rPr>
-                  <w:fldChar w:fldCharType="end"/>
-                </w:r>
-              </w:hyperlink>
-            </w:p>
-            <w:p>
-              <w:pPr>
-                <w:pStyle w:val="TDC1"/>
-                <w:tabs>
-                  <w:tab w:val="right" w:leader="dot" w:pos="8828"/>
-                </w:tabs>
-                <w:rPr>
-                  <w:noProof/>
-                </w:rPr>
-              </w:pPr>
-              <w:hyperlink w:anchor="_Toc368325055" w:history="1">
-                <w:r>
-                  <w:rPr>
-                    <w:rStyle w:val="Hipervnculo"/>
-                    <w:noProof/>
-                  </w:rPr>
-                  <w:t>Patrones Arquitectónicos</w:t>
-                </w:r>
-                <w:r>
-                  <w:rPr>
-                    <w:noProof/>
-                    <w:webHidden/>
-                  </w:rPr>
-                  <w:tab/>
-                </w:r>
-                <w:r>
-                  <w:rPr>
-                    <w:noProof/>
-                    <w:webHidden/>
-                  </w:rPr>
-                  <w:fldChar w:fldCharType="begin"/>
-                </w:r>
-                <w:r>
-                  <w:rPr>
-                    <w:noProof/>
-                    <w:webHidden/>
-                  </w:rPr>
-                  <w:instrText xml:space="preserve"> PAGEREF _Toc368325055 \h </w:instrText>
-                </w:r>
-                <w:r>
-                  <w:rPr>
-                    <w:noProof/>
-                    <w:webHidden/>
-                  </w:rPr>
-                </w:r>
-                <w:r>
-                  <w:rPr>
-                    <w:noProof/>
-                    <w:webHidden/>
-                  </w:rPr>
-                  <w:fldChar w:fldCharType="separate"/>
-                </w:r>
-                <w:r>
-                  <w:rPr>
-                    <w:noProof/>
-                    <w:webHidden/>
-                  </w:rPr>
-                  <w:t>10</w:t>
-                </w:r>
-                <w:r>
-                  <w:rPr>
-                    <w:noProof/>
-                    <w:webHidden/>
-                  </w:rPr>
-                  <w:fldChar w:fldCharType="end"/>
-                </w:r>
-              </w:hyperlink>
-            </w:p>
-            <w:p>
-              <w:pPr>
-                <w:pStyle w:val="TDC2"/>
-                <w:tabs>
-                  <w:tab w:val="right" w:leader="dot" w:pos="8828"/>
-                </w:tabs>
-                <w:rPr>
-                  <w:noProof/>
-                </w:rPr>
-              </w:pPr>
-              <w:hyperlink w:anchor="_Toc368325056" w:history="1">
+              <w:hyperlink w:anchor="_Toc368413757" w:history="1">
                 <w:r>
                   <w:rPr>
                     <w:rStyle w:val="Hipervnculo"/>
                     <w:rFonts w:eastAsia="Times New Roman"/>
                     <w:noProof/>
                   </w:rPr>
-                  <w:t>N- Tier</w:t>
+                  <w:t>Publish – Suscribe</w:t>
                 </w:r>
                 <w:r>
                   <w:rPr>
@@ -1741,7 +1848,7 @@
                     <w:noProof/>
                     <w:webHidden/>
                   </w:rPr>
-                  <w:instrText xml:space="preserve"> PAGEREF _Toc368325056 \h </w:instrText>
+                  <w:instrText xml:space="preserve"> PAGEREF _Toc368413757 \h </w:instrText>
                 </w:r>
                 <w:r>
                   <w:rPr>
@@ -1762,75 +1869,6 @@
                     <w:webHidden/>
                   </w:rPr>
                   <w:t>10</w:t>
-                </w:r>
-                <w:r>
-                  <w:rPr>
-                    <w:noProof/>
-                    <w:webHidden/>
-                  </w:rPr>
-                  <w:fldChar w:fldCharType="end"/>
-                </w:r>
-              </w:hyperlink>
-            </w:p>
-            <w:p>
-              <w:pPr>
-                <w:pStyle w:val="TDC2"/>
-                <w:tabs>
-                  <w:tab w:val="right" w:leader="dot" w:pos="8828"/>
-                </w:tabs>
-                <w:rPr>
-                  <w:noProof/>
-                </w:rPr>
-              </w:pPr>
-              <w:hyperlink w:anchor="_Toc368325057" w:history="1">
-                <w:r>
-                  <w:rPr>
-                    <w:rStyle w:val="Hipervnculo"/>
-                    <w:rFonts w:eastAsia="Times New Roman"/>
-                    <w:noProof/>
-                  </w:rPr>
-                  <w:t>Publish – Suscribe</w:t>
-                </w:r>
-                <w:r>
-                  <w:rPr>
-                    <w:noProof/>
-                    <w:webHidden/>
-                  </w:rPr>
-                  <w:tab/>
-                </w:r>
-                <w:r>
-                  <w:rPr>
-                    <w:noProof/>
-                    <w:webHidden/>
-                  </w:rPr>
-                  <w:fldChar w:fldCharType="begin"/>
-                </w:r>
-                <w:r>
-                  <w:rPr>
-                    <w:noProof/>
-                    <w:webHidden/>
-                  </w:rPr>
-                  <w:instrText xml:space="preserve"> PAGEREF _Toc368325057 \h </w:instrText>
-                </w:r>
-                <w:r>
-                  <w:rPr>
-                    <w:noProof/>
-                    <w:webHidden/>
-                  </w:rPr>
-                </w:r>
-                <w:r>
-                  <w:rPr>
-                    <w:noProof/>
-                    <w:webHidden/>
-                  </w:rPr>
-                  <w:fldChar w:fldCharType="separate"/>
-                </w:r>
-                <w:r>
-                  <w:rPr>
-                    <w:noProof/>
-                    <w:webHidden/>
-                  </w:rPr>
-                  <w:t>11</w:t>
                 </w:r>
                 <w:r>
                   <w:rPr>
@@ -1876,8 +1914,6 @@
               <w:szCs w:val="32"/>
             </w:rPr>
           </w:pPr>
-          <w:bookmarkStart w:id="0" w:name="_GoBack"/>
-          <w:bookmarkEnd w:id="0"/>
         </w:p>
         <w:p>
           <w:pPr>
@@ -1896,7 +1932,7 @@
           <w:pPr>
             <w:pStyle w:val="Ttulo1"/>
           </w:pPr>
-          <w:bookmarkStart w:id="1" w:name="_Toc368325050"/>
+          <w:bookmarkStart w:id="1" w:name="_Toc368413749"/>
           <w:r>
             <w:rPr>
               <w:rStyle w:val="Ttulo2Car"/>
@@ -1922,7 +1958,7 @@
               <w:sz w:val="32"/>
             </w:rPr>
           </w:pPr>
-          <w:bookmarkStart w:id="2" w:name="_Toc368325051"/>
+          <w:bookmarkStart w:id="2" w:name="_Toc368413750"/>
           <w:r>
             <w:rPr>
               <w:rStyle w:val="Ttulo2Car"/>
@@ -1981,16 +2017,11 @@
           <w:pPr>
             <w:pStyle w:val="Ttulo2"/>
           </w:pPr>
-          <w:bookmarkStart w:id="3" w:name="_Toc368325052"/>
+          <w:bookmarkStart w:id="3" w:name="_Toc368413751"/>
           <w:r>
-            <w:t xml:space="preserve">Clase </w:t>
-          </w:r>
-          <w:proofErr w:type="spellStart"/>
-          <w:r>
-            <w:t>AsignacionPaciente</w:t>
+            <w:t>Clase AsignacionPaciente</w:t>
           </w:r>
           <w:bookmarkEnd w:id="3"/>
-          <w:proofErr w:type="spellEnd"/>
         </w:p>
         <w:p>
           <w:pPr>
@@ -2048,35 +2079,17 @@
           <w:r>
             <w:t xml:space="preserve">Ilustración </w:t>
           </w:r>
+          <w:fldSimple w:instr=" SEQ Ilustración \* ARABIC ">
+            <w:r>
+              <w:rPr>
+                <w:noProof/>
+              </w:rPr>
+              <w:t>1</w:t>
+            </w:r>
+          </w:fldSimple>
           <w:r>
-            <w:fldChar w:fldCharType="begin"/>
+            <w:t xml:space="preserve"> - DTE clase AsignacionPaciente</w:t>
           </w:r>
-          <w:r>
-            <w:instrText xml:space="preserve"> SEQ Ilustración \* ARABIC </w:instrText>
-          </w:r>
-          <w:r>
-            <w:fldChar w:fldCharType="separate"/>
-          </w:r>
-          <w:r>
-            <w:rPr>
-              <w:noProof/>
-            </w:rPr>
-            <w:t>1</w:t>
-          </w:r>
-          <w:r>
-            <w:rPr>
-              <w:noProof/>
-            </w:rPr>
-            <w:fldChar w:fldCharType="end"/>
-          </w:r>
-          <w:r>
-            <w:t xml:space="preserve"> - DTE clase </w:t>
-          </w:r>
-          <w:proofErr w:type="spellStart"/>
-          <w:r>
-            <w:t>AsignacionPaciente</w:t>
-          </w:r>
-          <w:proofErr w:type="spellEnd"/>
         </w:p>
         <w:p>
           <w:pPr>
@@ -2096,7 +2109,7 @@
               <w:szCs w:val="26"/>
             </w:rPr>
             <w:drawing>
-              <wp:inline distT="0" distB="0" distL="0" distR="0" wp14:anchorId="623417AD" wp14:editId="037D2536">
+              <wp:inline distT="0" distB="0" distL="0" distR="0" wp14:anchorId="1205ACCB" wp14:editId="7EC29214">
                 <wp:extent cx="5962816" cy="4722921"/>
                 <wp:effectExtent l="19050" t="0" r="0" b="0"/>
                 <wp:docPr id="12" name="Imagen 12" descr="C:\Users\Enzo\Desktop\DTE - AsignacionPaciente.bmp"/>
@@ -2282,21 +2295,12 @@
                     <w:color w:val="000000"/>
                   </w:rPr>
                 </w:pPr>
-                <w:proofErr w:type="spellStart"/>
                 <w:r>
                   <w:rPr>
                     <w:rFonts w:ascii="Arial" w:eastAsia="Times New Roman" w:hAnsi="Arial" w:cs="Arial"/>
                     <w:color w:val="000000"/>
                   </w:rPr>
-                  <w:t>asignacionPaciente</w:t>
-                </w:r>
-                <w:proofErr w:type="spellEnd"/>
-                <w:r>
-                  <w:rPr>
-                    <w:rFonts w:ascii="Arial" w:eastAsia="Times New Roman" w:hAnsi="Arial" w:cs="Arial"/>
-                    <w:color w:val="000000"/>
-                  </w:rPr>
-                  <w:t>()</w:t>
+                  <w:t>asignacionPaciente()</w:t>
                 </w:r>
               </w:p>
             </w:tc>
@@ -2359,21 +2363,12 @@
                     <w:color w:val="000000"/>
                   </w:rPr>
                 </w:pPr>
-                <w:proofErr w:type="spellStart"/>
                 <w:r>
                   <w:rPr>
                     <w:rFonts w:ascii="Arial" w:eastAsia="Times New Roman" w:hAnsi="Arial" w:cs="Arial"/>
                     <w:color w:val="000000"/>
                   </w:rPr>
-                  <w:t>confirmarAsignacion</w:t>
-                </w:r>
-                <w:proofErr w:type="spellEnd"/>
-                <w:r>
-                  <w:rPr>
-                    <w:rFonts w:ascii="Arial" w:eastAsia="Times New Roman" w:hAnsi="Arial" w:cs="Arial"/>
-                    <w:color w:val="000000"/>
-                  </w:rPr>
-                  <w:t>()</w:t>
+                  <w:t>confirmarAsignacion()</w:t>
                 </w:r>
               </w:p>
             </w:tc>
@@ -2436,22 +2431,13 @@
                     <w:color w:val="000000"/>
                   </w:rPr>
                 </w:pPr>
-                <w:proofErr w:type="spellStart"/>
                 <w:r>
                   <w:rPr>
                     <w:rFonts w:ascii="Arial" w:eastAsia="Times New Roman" w:hAnsi="Arial" w:cs="Arial"/>
                     <w:color w:val="000000"/>
                   </w:rPr>
                   <w:lastRenderedPageBreak/>
-                  <w:t>cancelarAsignacion</w:t>
-                </w:r>
-                <w:proofErr w:type="spellEnd"/>
-                <w:r>
-                  <w:rPr>
-                    <w:rFonts w:ascii="Arial" w:eastAsia="Times New Roman" w:hAnsi="Arial" w:cs="Arial"/>
-                    <w:color w:val="000000"/>
-                  </w:rPr>
-                  <w:t>()</w:t>
+                  <w:t>cancelarAsignacion()</w:t>
                 </w:r>
               </w:p>
             </w:tc>
@@ -2514,21 +2500,12 @@
                     <w:color w:val="000000"/>
                   </w:rPr>
                 </w:pPr>
-                <w:proofErr w:type="spellStart"/>
                 <w:r>
                   <w:rPr>
                     <w:rFonts w:ascii="Arial" w:eastAsia="Times New Roman" w:hAnsi="Arial" w:cs="Arial"/>
                     <w:color w:val="000000"/>
                   </w:rPr>
-                  <w:t>registrarAtencion</w:t>
-                </w:r>
-                <w:proofErr w:type="spellEnd"/>
-                <w:r>
-                  <w:rPr>
-                    <w:rFonts w:ascii="Arial" w:eastAsia="Times New Roman" w:hAnsi="Arial" w:cs="Arial"/>
-                    <w:color w:val="000000"/>
-                  </w:rPr>
-                  <w:t>()</w:t>
+                  <w:t>registrarAtencion()</w:t>
                 </w:r>
               </w:p>
             </w:tc>
@@ -2591,21 +2568,12 @@
                     <w:color w:val="000000"/>
                   </w:rPr>
                 </w:pPr>
-                <w:proofErr w:type="spellStart"/>
                 <w:r>
                   <w:rPr>
                     <w:rFonts w:ascii="Arial" w:eastAsia="Times New Roman" w:hAnsi="Arial" w:cs="Arial"/>
                     <w:color w:val="000000"/>
                   </w:rPr>
-                  <w:t>autorizarAsignacion</w:t>
-                </w:r>
-                <w:proofErr w:type="spellEnd"/>
-                <w:r>
-                  <w:rPr>
-                    <w:rFonts w:ascii="Arial" w:eastAsia="Times New Roman" w:hAnsi="Arial" w:cs="Arial"/>
-                    <w:color w:val="000000"/>
-                  </w:rPr>
-                  <w:t>()</w:t>
+                  <w:t>autorizarAsignacion()</w:t>
                 </w:r>
               </w:p>
             </w:tc>
@@ -2657,7 +2625,7 @@
               <w:b w:val="0"/>
             </w:rPr>
           </w:pPr>
-          <w:bookmarkStart w:id="4" w:name="_Toc368325053"/>
+          <w:bookmarkStart w:id="4" w:name="_Toc368413752"/>
           <w:r>
             <w:rPr>
               <w:rStyle w:val="Ttulo2Car"/>
@@ -2705,27 +2673,14 @@
           <w:r>
             <w:t xml:space="preserve">Ilustración </w:t>
           </w:r>
-          <w:r>
-            <w:fldChar w:fldCharType="begin"/>
-          </w:r>
-          <w:r>
-            <w:instrText xml:space="preserve"> SEQ Ilustración \* ARABIC </w:instrText>
-          </w:r>
-          <w:r>
-            <w:fldChar w:fldCharType="separate"/>
-          </w:r>
-          <w:r>
-            <w:rPr>
-              <w:noProof/>
-            </w:rPr>
-            <w:t>2</w:t>
-          </w:r>
-          <w:r>
-            <w:rPr>
-              <w:noProof/>
-            </w:rPr>
-            <w:fldChar w:fldCharType="end"/>
-          </w:r>
+          <w:fldSimple w:instr=" SEQ Ilustración \* ARABIC ">
+            <w:r>
+              <w:rPr>
+                <w:noProof/>
+              </w:rPr>
+              <w:t>2</w:t>
+            </w:r>
+          </w:fldSimple>
           <w:r>
             <w:t xml:space="preserve"> - DTE clase Diagnostico</w:t>
           </w:r>
@@ -2747,7 +2702,7 @@
               <w:szCs w:val="26"/>
             </w:rPr>
             <w:drawing>
-              <wp:inline distT="0" distB="0" distL="0" distR="0" wp14:anchorId="73094887" wp14:editId="463060EC">
+              <wp:inline distT="0" distB="0" distL="0" distR="0" wp14:anchorId="096AFB29" wp14:editId="68320AF7">
                 <wp:extent cx="5612130" cy="5271185"/>
                 <wp:effectExtent l="19050" t="0" r="7620" b="0"/>
                 <wp:docPr id="83" name="Imagen 83" descr="C:\Users\Enzo\Desktop\DTE - Diagnostico.bmp"/>
@@ -3010,21 +2965,12 @@
                     <w:color w:val="000000"/>
                   </w:rPr>
                 </w:pPr>
-                <w:proofErr w:type="spellStart"/>
                 <w:r>
                   <w:rPr>
                     <w:rFonts w:ascii="Arial" w:eastAsia="Times New Roman" w:hAnsi="Arial" w:cs="Arial"/>
                     <w:color w:val="000000"/>
                   </w:rPr>
-                  <w:t>registrarBajaDiagnostico</w:t>
-                </w:r>
-                <w:proofErr w:type="spellEnd"/>
-                <w:r>
-                  <w:rPr>
-                    <w:rFonts w:ascii="Arial" w:eastAsia="Times New Roman" w:hAnsi="Arial" w:cs="Arial"/>
-                    <w:color w:val="000000"/>
-                  </w:rPr>
-                  <w:t>()</w:t>
+                  <w:t>registrarBajaDiagnostico()</w:t>
                 </w:r>
               </w:p>
             </w:tc>
@@ -3087,21 +3033,12 @@
                     <w:color w:val="000000"/>
                   </w:rPr>
                 </w:pPr>
-                <w:proofErr w:type="spellStart"/>
                 <w:r>
                   <w:rPr>
                     <w:rFonts w:ascii="Arial" w:eastAsia="Times New Roman" w:hAnsi="Arial" w:cs="Arial"/>
                     <w:color w:val="000000"/>
                   </w:rPr>
-                  <w:t>registrarAtencion</w:t>
-                </w:r>
-                <w:proofErr w:type="spellEnd"/>
-                <w:r>
-                  <w:rPr>
-                    <w:rFonts w:ascii="Arial" w:eastAsia="Times New Roman" w:hAnsi="Arial" w:cs="Arial"/>
-                    <w:color w:val="000000"/>
-                  </w:rPr>
-                  <w:t>()</w:t>
+                  <w:t>registrarAtencion()</w:t>
                 </w:r>
               </w:p>
             </w:tc>
@@ -3148,43 +3085,7 @@
         </w:p>
         <w:p>
           <w:pPr>
-            <w:rPr>
-              <w:rStyle w:val="Ttulo2Car"/>
-              <w:b w:val="0"/>
-            </w:rPr>
-          </w:pPr>
-          <w:r>
-            <w:rPr>
-              <w:rStyle w:val="Ttulo2Car"/>
-              <w:b w:val="0"/>
-            </w:rPr>
-            <w:br w:type="page"/>
-          </w:r>
-        </w:p>
-        <w:p>
-          <w:pPr>
             <w:pStyle w:val="Ttulo1"/>
-            <w:rPr>
-              <w:rStyle w:val="Ttulo2Car"/>
-              <w:b w:val="0"/>
-              <w:bCs w:val="0"/>
-              <w:color w:val="365F91" w:themeColor="accent1" w:themeShade="BF"/>
-              <w:sz w:val="32"/>
-            </w:rPr>
-          </w:pPr>
-          <w:bookmarkStart w:id="5" w:name="_Toc368325054"/>
-          <w:r>
-            <w:rPr>
-              <w:rStyle w:val="Ttulo2Car"/>
-              <w:b w:val="0"/>
-              <w:bCs w:val="0"/>
-              <w:color w:val="365F91" w:themeColor="accent1" w:themeShade="BF"/>
-              <w:sz w:val="32"/>
-            </w:rPr>
-            <w:lastRenderedPageBreak/>
-            <w:t xml:space="preserve">Diagrama Entidad </w:t>
-          </w:r>
-          <w:r>
             <w:rPr>
               <w:rStyle w:val="Ttulo2Car"/>
               <w:b w:val="0"/>
@@ -3193,7 +3094,18 @@
               <w:sz w:val="32"/>
               <w:szCs w:val="32"/>
             </w:rPr>
-            <w:t>Relación</w:t>
+          </w:pPr>
+          <w:bookmarkStart w:id="5" w:name="_Toc368413753"/>
+          <w:r>
+            <w:rPr>
+              <w:rStyle w:val="Ttulo2Car"/>
+              <w:b w:val="0"/>
+              <w:bCs w:val="0"/>
+              <w:color w:val="365F91" w:themeColor="accent1" w:themeShade="BF"/>
+              <w:sz w:val="32"/>
+              <w:szCs w:val="32"/>
+            </w:rPr>
+            <w:t>Diagrama de clases de diseño</w:t>
           </w:r>
           <w:bookmarkEnd w:id="5"/>
         </w:p>
@@ -3202,68 +3114,81 @@
             <w:ind w:firstLine="708"/>
             <w:jc w:val="both"/>
             <w:rPr>
-              <w:rStyle w:val="Ttulo2Car"/>
-              <w:rFonts w:ascii="Arial" w:hAnsi="Arial" w:cs="Arial"/>
-              <w:b w:val="0"/>
+              <w:rFonts w:ascii="Arial" w:hAnsi="Arial" w:cs="Arial"/>
+              <w:bCs/>
             </w:rPr>
           </w:pPr>
           <w:r>
             <w:rPr>
               <w:rFonts w:ascii="Arial" w:hAnsi="Arial" w:cs="Arial"/>
-              <w:noProof/>
-            </w:rPr>
-            <w:drawing>
-              <wp:anchor distT="0" distB="0" distL="114300" distR="114300" simplePos="0" relativeHeight="251679232" behindDoc="1" locked="0" layoutInCell="1" allowOverlap="1" wp14:anchorId="49031D91" wp14:editId="179229BB">
-                <wp:simplePos x="0" y="0"/>
-                <wp:positionH relativeFrom="column">
-                  <wp:posOffset>-706120</wp:posOffset>
-                </wp:positionH>
-                <wp:positionV relativeFrom="paragraph">
-                  <wp:posOffset>441960</wp:posOffset>
-                </wp:positionV>
-                <wp:extent cx="6940550" cy="7297420"/>
-                <wp:effectExtent l="19050" t="0" r="0" b="0"/>
-                <wp:wrapTight wrapText="bothSides">
-                  <wp:wrapPolygon edited="0">
-                    <wp:start x="-59" y="0"/>
-                    <wp:lineTo x="-59" y="21540"/>
-                    <wp:lineTo x="21580" y="21540"/>
-                    <wp:lineTo x="21580" y="0"/>
-                    <wp:lineTo x="-59" y="0"/>
-                  </wp:wrapPolygon>
-                </wp:wrapTight>
-                <wp:docPr id="1" name="0 Imagen" descr="Imagen DER.png"/>
-                <wp:cNvGraphicFramePr>
-                  <a:graphicFrameLocks xmlns:a="http://schemas.openxmlformats.org/drawingml/2006/main" noChangeAspect="1"/>
-                </wp:cNvGraphicFramePr>
-                <a:graphic xmlns:a="http://schemas.openxmlformats.org/drawingml/2006/main">
-                  <a:graphicData uri="http://schemas.openxmlformats.org/drawingml/2006/picture">
-                    <pic:pic xmlns:pic="http://schemas.openxmlformats.org/drawingml/2006/picture">
-                      <pic:nvPicPr>
-                        <pic:cNvPr id="0" name="Imagen DER.png"/>
-                        <pic:cNvPicPr/>
-                      </pic:nvPicPr>
-                      <pic:blipFill>
-                        <a:blip r:embed="rId13"/>
-                        <a:stretch>
-                          <a:fillRect/>
-                        </a:stretch>
-                      </pic:blipFill>
-                      <pic:spPr>
-                        <a:xfrm>
-                          <a:off x="0" y="0"/>
-                          <a:ext cx="6940550" cy="7297420"/>
-                        </a:xfrm>
-                        <a:prstGeom prst="rect">
-                          <a:avLst/>
-                        </a:prstGeom>
-                      </pic:spPr>
-                    </pic:pic>
-                  </a:graphicData>
-                </a:graphic>
-              </wp:anchor>
-            </w:drawing>
+              <w:bCs/>
+            </w:rPr>
+            <w:t xml:space="preserve">A continuación se detalla el diagrama </w:t>
           </w:r>
+          <w:r>
+            <w:rPr>
+              <w:rFonts w:ascii="Arial" w:hAnsi="Arial" w:cs="Arial"/>
+              <w:bCs/>
+            </w:rPr>
+            <w:t>clases de diseño</w:t>
+          </w:r>
+        </w:p>
+        <w:p>
+          <w:pPr>
+            <w:ind w:firstLine="708"/>
+            <w:jc w:val="both"/>
+            <w:rPr>
+              <w:rStyle w:val="Ttulo2Car"/>
+              <w:rFonts w:ascii="Arial" w:eastAsiaTheme="minorEastAsia" w:hAnsi="Arial" w:cs="Arial"/>
+              <w:b w:val="0"/>
+              <w:color w:val="auto"/>
+              <w:sz w:val="22"/>
+              <w:szCs w:val="22"/>
+            </w:rPr>
+          </w:pPr>
+          <w:r>
+            <w:rPr>
+              <w:rFonts w:ascii="Arial" w:hAnsi="Arial" w:cs="Arial"/>
+              <w:bCs/>
+            </w:rPr>
+            <w:t>Se anexa al final del documento.</w:t>
+          </w:r>
+        </w:p>
+        <w:p>
+          <w:pPr>
+            <w:pStyle w:val="Ttulo1"/>
+            <w:rPr>
+              <w:rStyle w:val="Ttulo2Car"/>
+              <w:b w:val="0"/>
+              <w:bCs w:val="0"/>
+              <w:color w:val="365F91" w:themeColor="accent1" w:themeShade="BF"/>
+              <w:sz w:val="32"/>
+              <w:szCs w:val="32"/>
+            </w:rPr>
+          </w:pPr>
+          <w:bookmarkStart w:id="6" w:name="_Toc368413754"/>
+          <w:r>
+            <w:rPr>
+              <w:rStyle w:val="Ttulo2Car"/>
+              <w:b w:val="0"/>
+              <w:bCs w:val="0"/>
+              <w:color w:val="365F91" w:themeColor="accent1" w:themeShade="BF"/>
+              <w:sz w:val="32"/>
+              <w:szCs w:val="32"/>
+            </w:rPr>
+            <w:t>Diagrama Entidad Relación</w:t>
+          </w:r>
+          <w:bookmarkEnd w:id="6"/>
+        </w:p>
+        <w:p>
+          <w:pPr>
+            <w:ind w:firstLine="708"/>
+            <w:jc w:val="both"/>
+            <w:rPr>
+              <w:rFonts w:ascii="Arial" w:hAnsi="Arial" w:cs="Arial"/>
+              <w:bCs/>
+            </w:rPr>
+          </w:pPr>
           <w:r>
             <w:rPr>
               <w:rFonts w:ascii="Arial" w:hAnsi="Arial" w:cs="Arial"/>
@@ -3315,7 +3240,57 @@
         </w:p>
         <w:p>
           <w:pPr>
-            <w:jc w:val="center"/>
+            <w:ind w:firstLine="708"/>
+            <w:jc w:val="both"/>
+            <w:rPr>
+              <w:rFonts w:ascii="Arial" w:hAnsi="Arial" w:cs="Arial"/>
+              <w:bCs/>
+            </w:rPr>
+          </w:pPr>
+          <w:r>
+            <w:rPr>
+              <w:rFonts w:ascii="Arial" w:hAnsi="Arial" w:cs="Arial"/>
+              <w:bCs/>
+            </w:rPr>
+            <w:t>Se anexa al final del documento.</w:t>
+          </w:r>
+        </w:p>
+        <w:p>
+          <w:pPr>
+            <w:ind w:firstLine="708"/>
+            <w:jc w:val="both"/>
+            <w:rPr>
+              <w:rStyle w:val="Ttulo2Car"/>
+              <w:rFonts w:ascii="Arial" w:hAnsi="Arial" w:cs="Arial"/>
+              <w:b w:val="0"/>
+            </w:rPr>
+          </w:pPr>
+        </w:p>
+        <w:p>
+          <w:pPr>
+            <w:rPr>
+              <w:rFonts w:asciiTheme="majorHAnsi" w:eastAsiaTheme="majorEastAsia" w:hAnsiTheme="majorHAnsi" w:cstheme="majorBidi"/>
+              <w:bCs/>
+              <w:noProof/>
+              <w:color w:val="4F81BD" w:themeColor="accent1"/>
+              <w:sz w:val="26"/>
+              <w:szCs w:val="26"/>
+            </w:rPr>
+          </w:pPr>
+          <w:r>
+            <w:rPr>
+              <w:rFonts w:asciiTheme="majorHAnsi" w:eastAsiaTheme="majorEastAsia" w:hAnsiTheme="majorHAnsi" w:cstheme="majorBidi"/>
+              <w:bCs/>
+              <w:noProof/>
+              <w:color w:val="4F81BD" w:themeColor="accent1"/>
+              <w:sz w:val="26"/>
+              <w:szCs w:val="26"/>
+            </w:rPr>
+            <w:br w:type="page"/>
+          </w:r>
+        </w:p>
+        <w:p>
+          <w:pPr>
             <w:rPr>
               <w:rFonts w:asciiTheme="majorHAnsi" w:eastAsiaTheme="majorEastAsia" w:hAnsiTheme="majorHAnsi" w:cstheme="majorBidi"/>
               <w:bCs/>
@@ -5082,12 +5057,12 @@
       <w:pPr>
         <w:pStyle w:val="Ttulo1"/>
       </w:pPr>
-      <w:bookmarkStart w:id="6" w:name="_Toc368325055"/>
+      <w:bookmarkStart w:id="7" w:name="_Toc368413755"/>
       <w:r>
         <w:lastRenderedPageBreak/>
         <w:t>Patrones Arquitectónicos</w:t>
       </w:r>
-      <w:bookmarkEnd w:id="6"/>
+      <w:bookmarkEnd w:id="7"/>
     </w:p>
     <w:p>
       <w:pPr>
@@ -5096,22 +5071,14 @@
           <w:rFonts w:eastAsia="Times New Roman"/>
         </w:rPr>
       </w:pPr>
-      <w:bookmarkStart w:id="7" w:name="_Toc368325056"/>
+      <w:bookmarkStart w:id="8" w:name="_Toc368413756"/>
       <w:r>
         <w:rPr>
           <w:rFonts w:eastAsia="Times New Roman"/>
         </w:rPr>
-        <w:t xml:space="preserve">N- </w:t>
+        <w:t>N- Tier</w:t>
       </w:r>
-      <w:proofErr w:type="spellStart"/>
-      <w:r>
-        <w:rPr>
-          <w:rFonts w:eastAsia="Times New Roman"/>
-        </w:rPr>
-        <w:t>Tier</w:t>
-      </w:r>
-      <w:bookmarkEnd w:id="7"/>
-      <w:proofErr w:type="spellEnd"/>
+      <w:bookmarkEnd w:id="8"/>
     </w:p>
     <w:p>
       <w:pPr>
@@ -5147,7 +5114,7 @@
                     </pic:cNvPicPr>
                   </pic:nvPicPr>
                   <pic:blipFill>
-                    <a:blip r:embed="rId14">
+                    <a:blip r:embed="rId13">
                       <a:extLst>
                         <a:ext uri="{28A0092B-C50C-407E-A947-70E740481C1C}">
                           <a14:useLocalDpi xmlns:a14="http://schemas.microsoft.com/office/drawing/2010/main" val="0"/>
@@ -5193,23 +5160,7 @@
           <w:rFonts w:ascii="Arial" w:eastAsia="Times New Roman" w:hAnsi="Arial" w:cs="Arial"/>
           <w:color w:val="000000"/>
         </w:rPr>
-        <w:t>Para cumplir con el requerimiento de que la aplicación pueda ser accedida ágilmente mediante un entorno web, se propone utilizar el patrón arquitectónico N-</w:t>
-      </w:r>
-      <w:proofErr w:type="spellStart"/>
-      <w:r>
-        <w:rPr>
-          <w:rFonts w:ascii="Arial" w:eastAsia="Times New Roman" w:hAnsi="Arial" w:cs="Arial"/>
-          <w:color w:val="000000"/>
-        </w:rPr>
-        <w:t>Tier</w:t>
-      </w:r>
-      <w:proofErr w:type="spellEnd"/>
-      <w:r>
-        <w:rPr>
-          <w:rFonts w:ascii="Arial" w:eastAsia="Times New Roman" w:hAnsi="Arial" w:cs="Arial"/>
-          <w:color w:val="000000"/>
-        </w:rPr>
-        <w:t xml:space="preserve"> Cliente Servidor, el cual divide a la aplicación en cuatro capas con intereses bien diferenciados:</w:t>
+        <w:t>Para cumplir con el requerimiento de que la aplicación pueda ser accedida ágilmente mediante un entorno web, se propone utilizar el patrón arquitectónico N-Tier Cliente Servidor, el cual divide a la aplicación en cuatro capas con intereses bien diferenciados:</w:t>
       </w:r>
     </w:p>
     <w:p>
@@ -5273,23 +5224,7 @@
           <w:rFonts w:ascii="Arial" w:eastAsia="Times New Roman" w:hAnsi="Arial" w:cs="Arial"/>
           <w:color w:val="000000"/>
         </w:rPr>
-        <w:t xml:space="preserve">- Capa de base de datos: implementada mediante un motor </w:t>
-      </w:r>
-      <w:proofErr w:type="spellStart"/>
-      <w:r>
-        <w:rPr>
-          <w:rFonts w:ascii="Arial" w:eastAsia="Times New Roman" w:hAnsi="Arial" w:cs="Arial"/>
-          <w:color w:val="000000"/>
-        </w:rPr>
-        <w:t>MySQL</w:t>
-      </w:r>
-      <w:proofErr w:type="spellEnd"/>
-      <w:r>
-        <w:rPr>
-          <w:rFonts w:ascii="Arial" w:eastAsia="Times New Roman" w:hAnsi="Arial" w:cs="Arial"/>
-          <w:color w:val="000000"/>
-        </w:rPr>
-        <w:t xml:space="preserve"> Server.</w:t>
+        <w:t>- Capa de base de datos: implementada mediante un motor MySQL Server.</w:t>
       </w:r>
     </w:p>
     <w:p>
@@ -5324,21 +5259,13 @@
           <w:rFonts w:eastAsia="Times New Roman"/>
         </w:rPr>
       </w:pPr>
-      <w:bookmarkStart w:id="8" w:name="_Toc368325057"/>
-      <w:proofErr w:type="spellStart"/>
+      <w:bookmarkStart w:id="9" w:name="_Toc368413757"/>
       <w:r>
         <w:rPr>
           <w:rFonts w:eastAsia="Times New Roman"/>
         </w:rPr>
         <w:lastRenderedPageBreak/>
-        <w:t>Publish</w:t>
-      </w:r>
-      <w:proofErr w:type="spellEnd"/>
-      <w:r>
-        <w:rPr>
-          <w:rFonts w:eastAsia="Times New Roman"/>
-        </w:rPr>
-        <w:t xml:space="preserve"> </w:t>
+        <w:t xml:space="preserve">Publish </w:t>
       </w:r>
       <w:r>
         <w:rPr>
@@ -5352,7 +5279,7 @@
         </w:rPr>
         <w:t xml:space="preserve"> Suscribe</w:t>
       </w:r>
-      <w:bookmarkEnd w:id="8"/>
+      <w:bookmarkEnd w:id="9"/>
     </w:p>
     <w:p>
       <w:pPr>
@@ -5389,7 +5316,7 @@
                     </pic:cNvPicPr>
                   </pic:nvPicPr>
                   <pic:blipFill>
-                    <a:blip r:embed="rId15">
+                    <a:blip r:embed="rId14">
                       <a:extLst>
                         <a:ext uri="{28A0092B-C50C-407E-A947-70E740481C1C}">
                           <a14:useLocalDpi xmlns:a14="http://schemas.microsoft.com/office/drawing/2010/main" val="0"/>
@@ -5434,23 +5361,7 @@
           <w:rFonts w:ascii="Arial" w:eastAsia="Times New Roman" w:hAnsi="Arial" w:cs="Arial"/>
           <w:color w:val="000000"/>
         </w:rPr>
-        <w:t xml:space="preserve">La aplicación S.A.P.O. debe ser capaz de notificar mediante correo electrónico a los pacientes y alumnos suscritos a una asignación particular los cambios producidos en la misma (confirmación, cancelación y anulación de asignación, modificaciones en la fecha de atención). Estas modificaciones podrán ser realizadas por los </w:t>
-      </w:r>
-      <w:proofErr w:type="spellStart"/>
-      <w:r>
-        <w:rPr>
-          <w:rFonts w:ascii="Arial" w:eastAsia="Times New Roman" w:hAnsi="Arial" w:cs="Arial"/>
-          <w:color w:val="000000"/>
-        </w:rPr>
-        <w:t>publicantes</w:t>
-      </w:r>
-      <w:proofErr w:type="spellEnd"/>
-      <w:r>
-        <w:rPr>
-          <w:rFonts w:ascii="Arial" w:eastAsia="Times New Roman" w:hAnsi="Arial" w:cs="Arial"/>
-          <w:color w:val="000000"/>
-        </w:rPr>
-        <w:t xml:space="preserve"> que, en este caso, son: “Alumno”, “Profesor”, “Responsable de Recepción de Pacientes” (pueden confirmar, cancelar y modificar la fecha de atención) y el “Reloj” (actor que representa las tareas automáticas del sistema, como la anulación de la asignación).</w:t>
+        <w:t>La aplicación S.A.P.O. debe ser capaz de notificar mediante correo electrónico a los pacientes y alumnos suscritos a una asignación particular los cambios producidos en la misma (confirmación, cancelación y anulación de asignación, modificaciones en la fecha de atención). Estas modificaciones podrán ser realizadas por los publicantes que, en este caso, son: “Alumno”, “Profesor”, “Responsable de Recepción de Pacientes” (pueden confirmar, cancelar y modificar la fecha de atención) y el “Reloj” (actor que representa las tareas automáticas del sistema, como la anulación de la asignación).</w:t>
       </w:r>
     </w:p>
     <w:p>
@@ -5467,8 +5378,8 @@
       </w:r>
     </w:p>
     <w:sectPr>
-      <w:headerReference w:type="default" r:id="rId16"/>
-      <w:footerReference w:type="default" r:id="rId17"/>
+      <w:headerReference w:type="default" r:id="rId15"/>
+      <w:footerReference w:type="default" r:id="rId16"/>
       <w:pgSz w:w="12240" w:h="15840"/>
       <w:pgMar w:top="1417" w:right="1701" w:bottom="1417" w:left="1701" w:header="708" w:footer="708" w:gutter="0"/>
       <w:cols w:space="708"/>
@@ -5571,7 +5482,7 @@
         <w:noProof/>
         <w:lang w:val="es-ES"/>
       </w:rPr>
-      <w:t>11</w:t>
+      <w:t>3</w:t>
     </w:r>
     <w:r>
       <w:rPr>
@@ -5586,31 +5497,16 @@
       </w:rPr>
       <w:t xml:space="preserve"> de </w:t>
     </w:r>
-    <w:r>
-      <w:fldChar w:fldCharType="begin"/>
-    </w:r>
-    <w:r>
-      <w:instrText>NUMPAGES  \* Arabic  \* MERGEFORMAT</w:instrText>
-    </w:r>
-    <w:r>
-      <w:fldChar w:fldCharType="separate"/>
-    </w:r>
-    <w:r>
-      <w:rPr>
-        <w:rFonts w:ascii="Arial" w:hAnsi="Arial" w:cs="Arial"/>
-        <w:noProof/>
-        <w:lang w:val="es-ES"/>
-      </w:rPr>
-      <w:t>11</w:t>
-    </w:r>
-    <w:r>
-      <w:rPr>
-        <w:rFonts w:ascii="Arial" w:hAnsi="Arial" w:cs="Arial"/>
-        <w:noProof/>
-        <w:lang w:val="es-ES"/>
-      </w:rPr>
-      <w:fldChar w:fldCharType="end"/>
-    </w:r>
+    <w:fldSimple w:instr="NUMPAGES  \* Arabic  \* MERGEFORMAT">
+      <w:r>
+        <w:rPr>
+          <w:rFonts w:ascii="Arial" w:hAnsi="Arial" w:cs="Arial"/>
+          <w:noProof/>
+          <w:lang w:val="es-ES"/>
+        </w:rPr>
+        <w:t>10</w:t>
+      </w:r>
+    </w:fldSimple>
   </w:p>
   <w:p>
     <w:pPr>
@@ -5749,13 +5645,25 @@
             <w:rPr>
               <w:rFonts w:ascii="Arial" w:hAnsi="Arial" w:cs="Arial"/>
             </w:rPr>
-            <w:t xml:space="preserve">Producto - </w:t>
+            <w:t xml:space="preserve">Producto </w:t>
           </w:r>
           <w:r>
             <w:rPr>
               <w:rFonts w:ascii="Arial" w:hAnsi="Arial" w:cs="Arial"/>
             </w:rPr>
-            <w:t>Documento</w:t>
+            <w:t>–</w:t>
+          </w:r>
+          <w:r>
+            <w:rPr>
+              <w:rFonts w:ascii="Arial" w:hAnsi="Arial" w:cs="Arial"/>
+            </w:rPr>
+            <w:t xml:space="preserve"> </w:t>
+          </w:r>
+          <w:r>
+            <w:rPr>
+              <w:rFonts w:ascii="Arial" w:hAnsi="Arial" w:cs="Arial"/>
+            </w:rPr>
+            <w:t>Workflow de Diseño</w:t>
           </w:r>
         </w:p>
       </w:tc>
@@ -5774,7 +5682,13 @@
             <w:rPr>
               <w:rFonts w:ascii="Arial" w:hAnsi="Arial" w:cs="Arial"/>
             </w:rPr>
-            <w:t>Iteración 01</w:t>
+            <w:t>I</w:t>
+          </w:r>
+          <w:r>
+            <w:rPr>
+              <w:rFonts w:ascii="Arial" w:hAnsi="Arial" w:cs="Arial"/>
+            </w:rPr>
+            <w:t>teración 02</w:t>
           </w:r>
         </w:p>
       </w:tc>
@@ -6986,7 +6900,7 @@
 </file>
 
 <file path=customXml/itemProps2.xml><?xml version="1.0" encoding="utf-8"?>
-<ds:datastoreItem xmlns:ds="http://schemas.openxmlformats.org/officeDocument/2006/customXml" ds:itemID="{5B0C4219-371B-4D13-8F23-C3CFF077DC60}">
+<ds:datastoreItem xmlns:ds="http://schemas.openxmlformats.org/officeDocument/2006/customXml" ds:itemID="{21402AB4-F793-4E5B-92F9-542835D44703}">
   <ds:schemaRefs>
     <ds:schemaRef ds:uri="http://schemas.openxmlformats.org/officeDocument/2006/bibliography"/>
   </ds:schemaRefs>

</xml_diff>